<commit_message>
finished probelm 3a report
now for problem 3b  coding 👍
</commit_message>
<xml_diff>
--- a/Docs/Yousef_Khaled_Omar_Mahmoud_Assigment1.docx
+++ b/Docs/Yousef_Khaled_Omar_Mahmoud_Assigment1.docx
@@ -591,11 +591,13 @@
               <w:bottom w:val="single" w:sz="4" w:space="0" w:color="7E7E7E"/>
               <w:right w:val="single" w:sz="12" w:space="0" w:color="000000"/>
             </w:tcBorders>
+            <w:vAlign w:val="center"/>
           </w:tcPr>
           <w:p>
             <w:pPr>
               <w:spacing w:line="273" w:lineRule="exact"/>
               <w:ind w:left="12" w:right="4"/>
+              <w:jc w:val="center"/>
               <w:rPr>
                 <w:rFonts w:ascii="Calibri"/>
                 <w:b/>
@@ -621,11 +623,13 @@
               <w:bottom w:val="single" w:sz="4" w:space="0" w:color="7E7E7E"/>
               <w:right w:val="single" w:sz="12" w:space="0" w:color="000000"/>
             </w:tcBorders>
+            <w:vAlign w:val="center"/>
           </w:tcPr>
           <w:p>
             <w:pPr>
               <w:spacing w:line="273" w:lineRule="exact"/>
               <w:ind w:left="2" w:right="5"/>
+              <w:jc w:val="center"/>
               <w:rPr>
                 <w:rFonts w:ascii="Calibri"/>
                 <w:b/>
@@ -650,11 +654,13 @@
               <w:left w:val="single" w:sz="12" w:space="0" w:color="000000"/>
               <w:bottom w:val="single" w:sz="4" w:space="0" w:color="7E7E7E"/>
             </w:tcBorders>
+            <w:vAlign w:val="center"/>
           </w:tcPr>
           <w:p>
             <w:pPr>
               <w:spacing w:line="273" w:lineRule="exact"/>
               <w:ind w:left="278"/>
+              <w:jc w:val="center"/>
               <w:rPr>
                 <w:rFonts w:ascii="Calibri"/>
                 <w:b/>
@@ -686,11 +692,13 @@
               <w:right w:val="single" w:sz="12" w:space="0" w:color="000000"/>
             </w:tcBorders>
             <w:shd w:val="clear" w:color="auto" w:fill="F1F1F1"/>
+            <w:vAlign w:val="center"/>
           </w:tcPr>
           <w:p>
             <w:pPr>
               <w:spacing w:line="273" w:lineRule="exact"/>
               <w:ind w:left="12" w:right="6"/>
+              <w:jc w:val="center"/>
               <w:rPr>
                 <w:rFonts w:ascii="Calibri"/>
                 <w:b/>
@@ -717,11 +725,13 @@
               <w:right w:val="single" w:sz="12" w:space="0" w:color="000000"/>
             </w:tcBorders>
             <w:shd w:val="clear" w:color="auto" w:fill="F1F1F1"/>
+            <w:vAlign w:val="center"/>
           </w:tcPr>
           <w:p>
             <w:pPr>
               <w:spacing w:line="273" w:lineRule="exact"/>
               <w:ind w:right="5"/>
+              <w:jc w:val="center"/>
               <w:rPr>
                 <w:rFonts w:ascii="Calibri"/>
                 <w:b/>
@@ -748,11 +758,13 @@
               <w:bottom w:val="single" w:sz="4" w:space="0" w:color="7E7E7E"/>
             </w:tcBorders>
             <w:shd w:val="clear" w:color="auto" w:fill="F1F1F1"/>
+            <w:vAlign w:val="center"/>
           </w:tcPr>
           <w:p>
             <w:pPr>
               <w:spacing w:line="273" w:lineRule="exact"/>
               <w:ind w:left="741"/>
+              <w:jc w:val="center"/>
               <w:rPr>
                 <w:rFonts w:ascii="Calibri"/>
                 <w:b/>
@@ -3925,8 +3937,6 @@
         </w:rPr>
         <w:t>Since</w:t>
       </w:r>
-      <w:bookmarkStart w:id="8" w:name="_GoBack"/>
-      <w:bookmarkEnd w:id="8"/>
     </w:p>
     <w:p>
       <w:pPr>
@@ -4013,50 +4023,50 @@
           <w:numId w:val="2"/>
         </w:numPr>
       </w:pPr>
-      <w:bookmarkStart w:id="9" w:name="_Toc214401464"/>
+      <w:bookmarkStart w:id="8" w:name="_Toc214401464"/>
       <w:r>
         <w:t>Introduction</w:t>
+      </w:r>
+      <w:bookmarkEnd w:id="8"/>
+    </w:p>
+    <w:p>
+      <w:pPr>
+        <w:spacing w:before="1"/>
+        <w:ind w:right="81"/>
+        <w:jc w:val="both"/>
+        <w:rPr>
+          <w:sz w:val="20"/>
+          <w:szCs w:val="20"/>
+        </w:rPr>
+      </w:pPr>
+      <w:proofErr w:type="gramStart"/>
+      <w:r>
+        <w:rPr>
+          <w:sz w:val="20"/>
+          <w:szCs w:val="20"/>
+        </w:rPr>
+        <w:t>.</w:t>
+      </w:r>
+      <w:r>
+        <w:rPr>
+          <w:sz w:val="20"/>
+          <w:szCs w:val="20"/>
+        </w:rPr>
+        <w:t>ss</w:t>
+      </w:r>
+      <w:proofErr w:type="gramEnd"/>
+    </w:p>
+    <w:p>
+      <w:pPr>
+        <w:pStyle w:val="Heading2"/>
+      </w:pPr>
+      <w:bookmarkStart w:id="9" w:name="_Toc214401465"/>
+      <w:r>
+        <w:t>Audio File Information</w:t>
       </w:r>
       <w:bookmarkEnd w:id="9"/>
     </w:p>
     <w:p>
-      <w:pPr>
-        <w:spacing w:before="1"/>
-        <w:ind w:right="81"/>
-        <w:jc w:val="both"/>
-        <w:rPr>
-          <w:sz w:val="20"/>
-          <w:szCs w:val="20"/>
-        </w:rPr>
-      </w:pPr>
-      <w:proofErr w:type="gramStart"/>
-      <w:r>
-        <w:rPr>
-          <w:sz w:val="20"/>
-          <w:szCs w:val="20"/>
-        </w:rPr>
-        <w:t>.</w:t>
-      </w:r>
-      <w:r>
-        <w:rPr>
-          <w:sz w:val="20"/>
-          <w:szCs w:val="20"/>
-        </w:rPr>
-        <w:t>ss</w:t>
-      </w:r>
-      <w:proofErr w:type="gramEnd"/>
-    </w:p>
-    <w:p>
-      <w:pPr>
-        <w:pStyle w:val="Heading2"/>
-      </w:pPr>
-      <w:bookmarkStart w:id="10" w:name="_Toc214401465"/>
-      <w:r>
-        <w:t>Audio File Information</w:t>
-      </w:r>
-      <w:bookmarkEnd w:id="10"/>
-    </w:p>
-    <w:p>
       <w:r>
         <w:t>As shown in Table 1, t</w:t>
       </w:r>
@@ -4070,18 +4080,40 @@
         <w:keepNext/>
         <w:spacing w:before="100"/>
       </w:pPr>
-      <w:bookmarkStart w:id="11" w:name="_Toc214401485"/>
+      <w:bookmarkStart w:id="10" w:name="_Toc214401485"/>
       <w:r>
         <w:t xml:space="preserve">Table </w:t>
       </w:r>
-      <w:fldSimple w:instr=" SEQ Table \* ARABIC ">
-        <w:r>
-          <w:rPr>
-            <w:noProof/>
-          </w:rPr>
-          <w:t>1</w:t>
-        </w:r>
-      </w:fldSimple>
+      <w:r>
+        <w:rPr>
+          <w:noProof/>
+        </w:rPr>
+        <w:fldChar w:fldCharType="begin"/>
+      </w:r>
+      <w:r>
+        <w:rPr>
+          <w:noProof/>
+        </w:rPr>
+        <w:instrText xml:space="preserve"> SEQ Table \* ARABIC </w:instrText>
+      </w:r>
+      <w:r>
+        <w:rPr>
+          <w:noProof/>
+        </w:rPr>
+        <w:fldChar w:fldCharType="separate"/>
+      </w:r>
+      <w:r>
+        <w:rPr>
+          <w:noProof/>
+        </w:rPr>
+        <w:t>1</w:t>
+      </w:r>
+      <w:r>
+        <w:rPr>
+          <w:noProof/>
+        </w:rPr>
+        <w:fldChar w:fldCharType="end"/>
+      </w:r>
       <w:r>
         <w:t xml:space="preserve"> </w:t>
       </w:r>
@@ -4099,7 +4131,7 @@
       <w:r>
         <w:t>2]</w:t>
       </w:r>
-      <w:bookmarkEnd w:id="11"/>
+      <w:bookmarkEnd w:id="10"/>
     </w:p>
     <w:tbl>
       <w:tblPr>
@@ -4663,7 +4695,7 @@
           <w:numId w:val="2"/>
         </w:numPr>
       </w:pPr>
-      <w:bookmarkStart w:id="12" w:name="_Toc214401466"/>
+      <w:bookmarkStart w:id="11" w:name="_Toc214401466"/>
       <w:r>
         <w:t xml:space="preserve">Analyze the Frequency Domain </w:t>
       </w:r>
@@ -4673,7 +4705,7 @@
       <w:r>
         <w:t xml:space="preserve"> of Windows</w:t>
       </w:r>
-      <w:bookmarkEnd w:id="12"/>
+      <w:bookmarkEnd w:id="11"/>
     </w:p>
     <w:p>
       <w:pPr>
@@ -4717,14 +4749,14 @@
           <w:numId w:val="7"/>
         </w:numPr>
       </w:pPr>
-      <w:bookmarkStart w:id="13" w:name="_Toc214401467"/>
+      <w:bookmarkStart w:id="12" w:name="_Toc214401467"/>
       <w:r>
         <w:t xml:space="preserve">Window </w:t>
       </w:r>
       <w:r>
         <w:t>Definitions</w:t>
       </w:r>
-      <w:bookmarkEnd w:id="13"/>
+      <w:bookmarkEnd w:id="12"/>
     </w:p>
     <w:p>
       <w:pPr>
@@ -4788,7 +4820,7 @@
       <w:pPr>
         <w:pStyle w:val="Heading3"/>
       </w:pPr>
-      <w:bookmarkStart w:id="14" w:name="_Toc214401468"/>
+      <w:bookmarkStart w:id="13" w:name="_Toc214401468"/>
       <w:r>
         <w:t xml:space="preserve">Rectangular Window </w:t>
       </w:r>
@@ -4831,7 +4863,7 @@
       <w:r>
         <w:t>[1]</w:t>
       </w:r>
-      <w:bookmarkEnd w:id="14"/>
+      <w:bookmarkEnd w:id="13"/>
     </w:p>
     <w:p>
       <w:pPr>
@@ -4947,7 +4979,7 @@
       <w:pPr>
         <w:pStyle w:val="Heading3"/>
       </w:pPr>
-      <w:bookmarkStart w:id="15" w:name="_Toc214401469"/>
+      <w:bookmarkStart w:id="14" w:name="_Toc214401469"/>
       <w:proofErr w:type="spellStart"/>
       <w:r>
         <w:t>Hanning</w:t>
@@ -4995,7 +5027,7 @@
       <w:r>
         <w:t>[1]</w:t>
       </w:r>
-      <w:bookmarkEnd w:id="15"/>
+      <w:bookmarkEnd w:id="14"/>
     </w:p>
     <w:p>
       <w:pPr>
@@ -5157,7 +5189,7 @@
       <w:pPr>
         <w:pStyle w:val="Heading3"/>
       </w:pPr>
-      <w:bookmarkStart w:id="16" w:name="_Toc214401470"/>
+      <w:bookmarkStart w:id="15" w:name="_Toc214401470"/>
       <w:r>
         <w:t>Ha</w:t>
       </w:r>
@@ -5209,7 +5241,7 @@
       <w:r>
         <w:t>[1]</w:t>
       </w:r>
-      <w:bookmarkEnd w:id="16"/>
+      <w:bookmarkEnd w:id="15"/>
     </w:p>
     <w:p>
       <w:pPr>
@@ -5371,7 +5403,7 @@
       <w:pPr>
         <w:pStyle w:val="Heading2"/>
       </w:pPr>
-      <w:bookmarkStart w:id="17" w:name="_Toc214401471"/>
+      <w:bookmarkStart w:id="16" w:name="_Toc214401471"/>
       <w:r>
         <w:rPr>
           <w:noProof/>
@@ -5418,18 +5450,40 @@
                             <w:pPr>
                               <w:pStyle w:val="Caption"/>
                             </w:pPr>
-                            <w:bookmarkStart w:id="18" w:name="_Toc214401482"/>
+                            <w:bookmarkStart w:id="17" w:name="_Toc214401482"/>
                             <w:r>
                               <w:t xml:space="preserve">Figure </w:t>
                             </w:r>
-                            <w:fldSimple w:instr=" SEQ Figure \* ARABIC ">
-                              <w:r>
-                                <w:rPr>
-                                  <w:noProof/>
-                                </w:rPr>
-                                <w:t>1</w:t>
-                              </w:r>
-                            </w:fldSimple>
+                            <w:r>
+                              <w:rPr>
+                                <w:noProof/>
+                              </w:rPr>
+                              <w:fldChar w:fldCharType="begin"/>
+                            </w:r>
+                            <w:r>
+                              <w:rPr>
+                                <w:noProof/>
+                              </w:rPr>
+                              <w:instrText xml:space="preserve"> SEQ Figure \* ARABIC </w:instrText>
+                            </w:r>
+                            <w:r>
+                              <w:rPr>
+                                <w:noProof/>
+                              </w:rPr>
+                              <w:fldChar w:fldCharType="separate"/>
+                            </w:r>
+                            <w:r>
+                              <w:rPr>
+                                <w:noProof/>
+                              </w:rPr>
+                              <w:t>1</w:t>
+                            </w:r>
+                            <w:r>
+                              <w:rPr>
+                                <w:noProof/>
+                              </w:rPr>
+                              <w:fldChar w:fldCharType="end"/>
+                            </w:r>
                             <w:r>
                               <w:t xml:space="preserve"> </w:t>
                             </w:r>
@@ -5448,7 +5502,7 @@
                             <w:r>
                               <w:t>[2]</w:t>
                             </w:r>
-                            <w:bookmarkEnd w:id="18"/>
+                            <w:bookmarkEnd w:id="17"/>
                           </w:p>
                         </w:txbxContent>
                       </wps:txbx>
@@ -5480,18 +5534,40 @@
                       <w:pPr>
                         <w:pStyle w:val="Caption"/>
                       </w:pPr>
-                      <w:bookmarkStart w:id="19" w:name="_Toc214401482"/>
+                      <w:bookmarkStart w:id="18" w:name="_Toc214401482"/>
                       <w:r>
                         <w:t xml:space="preserve">Figure </w:t>
                       </w:r>
-                      <w:fldSimple w:instr=" SEQ Figure \* ARABIC ">
-                        <w:r>
-                          <w:rPr>
-                            <w:noProof/>
-                          </w:rPr>
-                          <w:t>1</w:t>
-                        </w:r>
-                      </w:fldSimple>
+                      <w:r>
+                        <w:rPr>
+                          <w:noProof/>
+                        </w:rPr>
+                        <w:fldChar w:fldCharType="begin"/>
+                      </w:r>
+                      <w:r>
+                        <w:rPr>
+                          <w:noProof/>
+                        </w:rPr>
+                        <w:instrText xml:space="preserve"> SEQ Figure \* ARABIC </w:instrText>
+                      </w:r>
+                      <w:r>
+                        <w:rPr>
+                          <w:noProof/>
+                        </w:rPr>
+                        <w:fldChar w:fldCharType="separate"/>
+                      </w:r>
+                      <w:r>
+                        <w:rPr>
+                          <w:noProof/>
+                        </w:rPr>
+                        <w:t>1</w:t>
+                      </w:r>
+                      <w:r>
+                        <w:rPr>
+                          <w:noProof/>
+                        </w:rPr>
+                        <w:fldChar w:fldCharType="end"/>
+                      </w:r>
                       <w:r>
                         <w:t xml:space="preserve"> </w:t>
                       </w:r>
@@ -5510,7 +5586,7 @@
                       <w:r>
                         <w:t>[2]</w:t>
                       </w:r>
-                      <w:bookmarkEnd w:id="19"/>
+                      <w:bookmarkEnd w:id="18"/>
                     </w:p>
                   </w:txbxContent>
                 </v:textbox>
@@ -5590,7 +5666,7 @@
       <w:r>
         <w:t>Visualization</w:t>
       </w:r>
-      <w:bookmarkEnd w:id="17"/>
+      <w:bookmarkEnd w:id="16"/>
     </w:p>
     <w:p>
       <w:pPr>
@@ -5673,11 +5749,11 @@
       <w:pPr>
         <w:pStyle w:val="Heading2"/>
       </w:pPr>
-      <w:bookmarkStart w:id="20" w:name="_Toc214401472"/>
+      <w:bookmarkStart w:id="19" w:name="_Toc214401472"/>
       <w:r>
         <w:t>Frequency Domain Visualization</w:t>
       </w:r>
-      <w:bookmarkEnd w:id="20"/>
+      <w:bookmarkEnd w:id="19"/>
     </w:p>
     <w:p>
       <w:pPr>
@@ -5738,31 +5814,50 @@
                                 <w:noProof/>
                               </w:rPr>
                             </w:pPr>
-                            <w:bookmarkStart w:id="21" w:name="_Toc214401483"/>
+                            <w:bookmarkStart w:id="20" w:name="_Toc214401483"/>
                             <w:r>
                               <w:t xml:space="preserve">Figure </w:t>
                             </w:r>
-                            <w:fldSimple w:instr=" SEQ Figure \* ARABIC ">
-                              <w:r>
-                                <w:rPr>
-                                  <w:noProof/>
-                                </w:rPr>
-                                <w:t>2</w:t>
-                              </w:r>
-                            </w:fldSimple>
+                            <w:r>
+                              <w:rPr>
+                                <w:noProof/>
+                              </w:rPr>
+                              <w:fldChar w:fldCharType="begin"/>
+                            </w:r>
+                            <w:r>
+                              <w:rPr>
+                                <w:noProof/>
+                              </w:rPr>
+                              <w:instrText xml:space="preserve"> SEQ Figure \* ARABIC </w:instrText>
+                            </w:r>
+                            <w:r>
+                              <w:rPr>
+                                <w:noProof/>
+                              </w:rPr>
+                              <w:fldChar w:fldCharType="separate"/>
+                            </w:r>
+                            <w:r>
+                              <w:rPr>
+                                <w:noProof/>
+                              </w:rPr>
+                              <w:t>2</w:t>
+                            </w:r>
+                            <w:r>
+                              <w:rPr>
+                                <w:noProof/>
+                              </w:rPr>
+                              <w:fldChar w:fldCharType="end"/>
+                            </w:r>
                             <w:r>
                               <w:t xml:space="preserve"> : </w:t>
                             </w:r>
                             <w:r>
-                              <w:t xml:space="preserve">Frequency Domain Analysis of Windows (Log </w:t>
-                            </w:r>
-                            <w:r>
-                              <w:t>Magnitude)</w:t>
+                              <w:t>Frequency Domain Analysis of Windows (Log Magnitude)</w:t>
                             </w:r>
                             <w:r>
                               <w:t>[2]</w:t>
                             </w:r>
-                            <w:bookmarkEnd w:id="21"/>
+                            <w:bookmarkEnd w:id="20"/>
                           </w:p>
                         </w:txbxContent>
                       </wps:txbx>
@@ -5794,31 +5889,50 @@
                           <w:noProof/>
                         </w:rPr>
                       </w:pPr>
-                      <w:bookmarkStart w:id="22" w:name="_Toc214401483"/>
+                      <w:bookmarkStart w:id="21" w:name="_Toc214401483"/>
                       <w:r>
                         <w:t xml:space="preserve">Figure </w:t>
                       </w:r>
-                      <w:fldSimple w:instr=" SEQ Figure \* ARABIC ">
-                        <w:r>
-                          <w:rPr>
-                            <w:noProof/>
-                          </w:rPr>
-                          <w:t>2</w:t>
-                        </w:r>
-                      </w:fldSimple>
+                      <w:r>
+                        <w:rPr>
+                          <w:noProof/>
+                        </w:rPr>
+                        <w:fldChar w:fldCharType="begin"/>
+                      </w:r>
+                      <w:r>
+                        <w:rPr>
+                          <w:noProof/>
+                        </w:rPr>
+                        <w:instrText xml:space="preserve"> SEQ Figure \* ARABIC </w:instrText>
+                      </w:r>
+                      <w:r>
+                        <w:rPr>
+                          <w:noProof/>
+                        </w:rPr>
+                        <w:fldChar w:fldCharType="separate"/>
+                      </w:r>
+                      <w:r>
+                        <w:rPr>
+                          <w:noProof/>
+                        </w:rPr>
+                        <w:t>2</w:t>
+                      </w:r>
+                      <w:r>
+                        <w:rPr>
+                          <w:noProof/>
+                        </w:rPr>
+                        <w:fldChar w:fldCharType="end"/>
+                      </w:r>
                       <w:r>
                         <w:t xml:space="preserve"> : </w:t>
                       </w:r>
                       <w:r>
-                        <w:t xml:space="preserve">Frequency Domain Analysis of Windows (Log </w:t>
-                      </w:r>
-                      <w:r>
-                        <w:t>Magnitude)</w:t>
+                        <w:t>Frequency Domain Analysis of Windows (Log Magnitude)</w:t>
                       </w:r>
                       <w:r>
                         <w:t>[2]</w:t>
                       </w:r>
-                      <w:bookmarkEnd w:id="22"/>
+                      <w:bookmarkEnd w:id="21"/>
                     </w:p>
                   </w:txbxContent>
                 </v:textbox>
@@ -6383,11 +6497,11 @@
       <w:pPr>
         <w:pStyle w:val="Heading2"/>
       </w:pPr>
-      <w:bookmarkStart w:id="23" w:name="_Toc214401473"/>
+      <w:bookmarkStart w:id="22" w:name="_Toc214401473"/>
       <w:r>
         <w:t>Discussion and Comments</w:t>
       </w:r>
-      <w:bookmarkEnd w:id="23"/>
+      <w:bookmarkEnd w:id="22"/>
     </w:p>
     <w:p>
       <w:r>
@@ -6440,18 +6554,40 @@
         <w:keepNext/>
         <w:spacing w:before="120"/>
       </w:pPr>
-      <w:bookmarkStart w:id="24" w:name="_Toc214401486"/>
+      <w:bookmarkStart w:id="23" w:name="_Toc214401486"/>
       <w:r>
         <w:t xml:space="preserve">Table </w:t>
       </w:r>
-      <w:fldSimple w:instr=" SEQ Table \* ARABIC ">
-        <w:r>
-          <w:rPr>
-            <w:noProof/>
-          </w:rPr>
-          <w:t>2</w:t>
-        </w:r>
-      </w:fldSimple>
+      <w:r>
+        <w:rPr>
+          <w:noProof/>
+        </w:rPr>
+        <w:fldChar w:fldCharType="begin"/>
+      </w:r>
+      <w:r>
+        <w:rPr>
+          <w:noProof/>
+        </w:rPr>
+        <w:instrText xml:space="preserve"> SEQ Table \* ARABIC </w:instrText>
+      </w:r>
+      <w:r>
+        <w:rPr>
+          <w:noProof/>
+        </w:rPr>
+        <w:fldChar w:fldCharType="separate"/>
+      </w:r>
+      <w:r>
+        <w:rPr>
+          <w:noProof/>
+        </w:rPr>
+        <w:t>2</w:t>
+      </w:r>
+      <w:r>
+        <w:rPr>
+          <w:noProof/>
+        </w:rPr>
+        <w:fldChar w:fldCharType="end"/>
+      </w:r>
       <w:r>
         <w:t xml:space="preserve"> </w:t>
       </w:r>
@@ -6466,7 +6602,7 @@
       <w:r>
         <w:t>, and Hamming Windows</w:t>
       </w:r>
-      <w:bookmarkEnd w:id="24"/>
+      <w:bookmarkEnd w:id="23"/>
     </w:p>
     <w:tbl>
       <w:tblPr>
@@ -7328,7 +7464,7 @@
       <w:pPr>
         <w:pStyle w:val="Heading3"/>
       </w:pPr>
-      <w:bookmarkStart w:id="25" w:name="_Toc214401474"/>
+      <w:bookmarkStart w:id="24" w:name="_Toc214401474"/>
       <w:r>
         <w:t xml:space="preserve">Rectangular Window </w:t>
       </w:r>
@@ -7376,7 +7512,7 @@
           <m:t>:</m:t>
         </m:r>
       </m:oMath>
-      <w:bookmarkEnd w:id="25"/>
+      <w:bookmarkEnd w:id="24"/>
     </w:p>
     <w:p>
       <w:pPr>
@@ -7476,7 +7612,7 @@
           <w:numId w:val="3"/>
         </w:numPr>
       </w:pPr>
-      <w:bookmarkStart w:id="26" w:name="_Toc214401475"/>
+      <w:bookmarkStart w:id="25" w:name="_Toc214401475"/>
       <w:proofErr w:type="spellStart"/>
       <w:r>
         <w:t>Hanning</w:t>
@@ -7529,7 +7665,7 @@
           <m:t>:</m:t>
         </m:r>
       </m:oMath>
-      <w:bookmarkEnd w:id="26"/>
+      <w:bookmarkEnd w:id="25"/>
     </w:p>
     <w:p>
       <w:pPr>
@@ -7616,7 +7752,7 @@
           <w:numId w:val="3"/>
         </w:numPr>
       </w:pPr>
-      <w:bookmarkStart w:id="27" w:name="_Toc214401476"/>
+      <w:bookmarkStart w:id="26" w:name="_Toc214401476"/>
       <w:r>
         <w:t xml:space="preserve">Hamming Window </w:t>
       </w:r>
@@ -7664,7 +7800,7 @@
           <m:t>:</m:t>
         </m:r>
       </m:oMath>
-      <w:bookmarkEnd w:id="27"/>
+      <w:bookmarkEnd w:id="26"/>
     </w:p>
     <w:p>
       <w:pPr>
@@ -7866,22 +8002,22 @@
           <w:rtl/>
         </w:rPr>
       </w:pPr>
-      <w:bookmarkStart w:id="28" w:name="_Toc214401477"/>
+      <w:bookmarkStart w:id="27" w:name="_Toc214401477"/>
       <w:r>
         <w:lastRenderedPageBreak/>
         <w:t>Linear Predictive Coding Analysis based on Given Autocorrelation Data</w:t>
       </w:r>
-      <w:bookmarkEnd w:id="28"/>
+      <w:bookmarkEnd w:id="27"/>
     </w:p>
     <w:p>
       <w:pPr>
         <w:pStyle w:val="Heading2"/>
       </w:pPr>
-      <w:bookmarkStart w:id="29" w:name="_Toc214401478"/>
+      <w:bookmarkStart w:id="28" w:name="_Toc214401478"/>
       <w:r>
         <w:t>Methodology: Solving the Yule-Walker Equations</w:t>
       </w:r>
-      <w:bookmarkEnd w:id="29"/>
+      <w:bookmarkEnd w:id="28"/>
     </w:p>
     <w:p>
       <w:r>
@@ -7965,22 +8101,44 @@
                                 <w:iCs/>
                               </w:rPr>
                             </w:pPr>
-                            <w:bookmarkStart w:id="30" w:name="_Toc214401484"/>
+                            <w:bookmarkStart w:id="29" w:name="_Toc214401484"/>
                             <w:r>
                               <w:t xml:space="preserve">Figure </w:t>
                             </w:r>
-                            <w:fldSimple w:instr=" SEQ Figure \* ARABIC ">
-                              <w:r>
-                                <w:rPr>
-                                  <w:noProof/>
-                                </w:rPr>
-                                <w:t>3</w:t>
-                              </w:r>
-                            </w:fldSimple>
+                            <w:r>
+                              <w:rPr>
+                                <w:noProof/>
+                              </w:rPr>
+                              <w:fldChar w:fldCharType="begin"/>
+                            </w:r>
+                            <w:r>
+                              <w:rPr>
+                                <w:noProof/>
+                              </w:rPr>
+                              <w:instrText xml:space="preserve"> SEQ Figure \* ARABIC </w:instrText>
+                            </w:r>
+                            <w:r>
+                              <w:rPr>
+                                <w:noProof/>
+                              </w:rPr>
+                              <w:fldChar w:fldCharType="separate"/>
+                            </w:r>
+                            <w:r>
+                              <w:rPr>
+                                <w:noProof/>
+                              </w:rPr>
+                              <w:t>3</w:t>
+                            </w:r>
+                            <w:r>
+                              <w:rPr>
+                                <w:noProof/>
+                              </w:rPr>
+                              <w:fldChar w:fldCharType="end"/>
+                            </w:r>
                             <w:r>
                               <w:t xml:space="preserve"> LPC Calculations [3]</w:t>
                             </w:r>
-                            <w:bookmarkEnd w:id="30"/>
+                            <w:bookmarkEnd w:id="29"/>
                           </w:p>
                         </w:txbxContent>
                       </wps:txbx>
@@ -8008,22 +8166,44 @@
                           <w:iCs/>
                         </w:rPr>
                       </w:pPr>
-                      <w:bookmarkStart w:id="31" w:name="_Toc214401484"/>
+                      <w:bookmarkStart w:id="30" w:name="_Toc214401484"/>
                       <w:r>
                         <w:t xml:space="preserve">Figure </w:t>
                       </w:r>
-                      <w:fldSimple w:instr=" SEQ Figure \* ARABIC ">
-                        <w:r>
-                          <w:rPr>
-                            <w:noProof/>
-                          </w:rPr>
-                          <w:t>3</w:t>
-                        </w:r>
-                      </w:fldSimple>
+                      <w:r>
+                        <w:rPr>
+                          <w:noProof/>
+                        </w:rPr>
+                        <w:fldChar w:fldCharType="begin"/>
+                      </w:r>
+                      <w:r>
+                        <w:rPr>
+                          <w:noProof/>
+                        </w:rPr>
+                        <w:instrText xml:space="preserve"> SEQ Figure \* ARABIC </w:instrText>
+                      </w:r>
+                      <w:r>
+                        <w:rPr>
+                          <w:noProof/>
+                        </w:rPr>
+                        <w:fldChar w:fldCharType="separate"/>
+                      </w:r>
+                      <w:r>
+                        <w:rPr>
+                          <w:noProof/>
+                        </w:rPr>
+                        <w:t>3</w:t>
+                      </w:r>
+                      <w:r>
+                        <w:rPr>
+                          <w:noProof/>
+                        </w:rPr>
+                        <w:fldChar w:fldCharType="end"/>
+                      </w:r>
                       <w:r>
                         <w:t xml:space="preserve"> LPC Calculations [3]</w:t>
                       </w:r>
-                      <w:bookmarkEnd w:id="31"/>
+                      <w:bookmarkEnd w:id="30"/>
                     </w:p>
                   </w:txbxContent>
                 </v:textbox>
@@ -9124,11 +9304,11 @@
       <w:pPr>
         <w:pStyle w:val="Heading2"/>
       </w:pPr>
-      <w:bookmarkStart w:id="32" w:name="_Toc214401479"/>
+      <w:bookmarkStart w:id="31" w:name="_Toc214401479"/>
       <w:r>
         <w:t>Input Data and Results</w:t>
       </w:r>
-      <w:bookmarkEnd w:id="32"/>
+      <w:bookmarkEnd w:id="31"/>
     </w:p>
     <w:p>
       <w:r>
@@ -9593,42 +9773,233 @@
         <w:keepNext/>
         <w:spacing w:before="100"/>
       </w:pPr>
-      <w:bookmarkStart w:id="33" w:name="_Toc214401487"/>
+      <w:bookmarkStart w:id="32" w:name="_Toc214401487"/>
+      <w:r>
+        <w:rPr>
+          <w:b w:val="0"/>
+          <w:noProof/>
+        </w:rPr>
+        <w:drawing>
+          <wp:anchor distT="0" distB="0" distL="114300" distR="114300" simplePos="0" relativeHeight="251692032" behindDoc="0" locked="0" layoutInCell="1" allowOverlap="1" wp14:anchorId="7BB24CB8" wp14:editId="1A03FA27">
+            <wp:simplePos x="0" y="0"/>
+            <wp:positionH relativeFrom="column">
+              <wp:posOffset>170180</wp:posOffset>
+            </wp:positionH>
+            <wp:positionV relativeFrom="paragraph">
+              <wp:posOffset>247650</wp:posOffset>
+            </wp:positionV>
+            <wp:extent cx="5789930" cy="457200"/>
+            <wp:effectExtent l="19050" t="19050" r="20320" b="19050"/>
+            <wp:wrapTopAndBottom/>
+            <wp:docPr id="2" name="Picture 2"/>
+            <wp:cNvGraphicFramePr>
+              <a:graphicFrameLocks xmlns:a="http://schemas.openxmlformats.org/drawingml/2006/main" noChangeAspect="1"/>
+            </wp:cNvGraphicFramePr>
+            <a:graphic xmlns:a="http://schemas.openxmlformats.org/drawingml/2006/main">
+              <a:graphicData uri="http://schemas.openxmlformats.org/drawingml/2006/picture">
+                <pic:pic xmlns:pic="http://schemas.openxmlformats.org/drawingml/2006/picture">
+                  <pic:nvPicPr>
+                    <pic:cNvPr id="2" name="problem2_sol.png"/>
+                    <pic:cNvPicPr/>
+                  </pic:nvPicPr>
+                  <pic:blipFill rotWithShape="1">
+                    <a:blip r:embed="rId19" cstate="print">
+                      <a:extLst>
+                        <a:ext uri="{28A0092B-C50C-407E-A947-70E740481C1C}">
+                          <a14:useLocalDpi xmlns:a14="http://schemas.microsoft.com/office/drawing/2010/main" val="0"/>
+                        </a:ext>
+                      </a:extLst>
+                    </a:blip>
+                    <a:srcRect l="1862" t="3937" r="1878" b="87204"/>
+                    <a:stretch/>
+                  </pic:blipFill>
+                  <pic:spPr bwMode="auto">
+                    <a:xfrm>
+                      <a:off x="0" y="0"/>
+                      <a:ext cx="5789930" cy="457200"/>
+                    </a:xfrm>
+                    <a:prstGeom prst="rect">
+                      <a:avLst/>
+                    </a:prstGeom>
+                    <a:ln>
+                      <a:solidFill>
+                        <a:schemeClr val="tx1"/>
+                      </a:solidFill>
+                    </a:ln>
+                    <a:extLst>
+                      <a:ext uri="{53640926-AAD7-44D8-BBD7-CCE9431645EC}">
+                        <a14:shadowObscured xmlns:a14="http://schemas.microsoft.com/office/drawing/2010/main"/>
+                      </a:ext>
+                    </a:extLst>
+                  </pic:spPr>
+                </pic:pic>
+              </a:graphicData>
+            </a:graphic>
+            <wp14:sizeRelV relativeFrom="margin">
+              <wp14:pctHeight>0</wp14:pctHeight>
+            </wp14:sizeRelV>
+          </wp:anchor>
+        </w:drawing>
+      </w:r>
       <w:r>
         <w:t xml:space="preserve">Table </w:t>
       </w:r>
-      <w:fldSimple w:instr=" SEQ Table \* ARABIC ">
-        <w:r>
+      <w:r>
+        <w:rPr>
+          <w:noProof/>
+        </w:rPr>
+        <w:fldChar w:fldCharType="begin"/>
+      </w:r>
+      <w:r>
+        <w:rPr>
+          <w:noProof/>
+        </w:rPr>
+        <w:instrText xml:space="preserve"> SEQ Table \* ARABIC </w:instrText>
+      </w:r>
+      <w:r>
+        <w:rPr>
+          <w:noProof/>
+        </w:rPr>
+        <w:fldChar w:fldCharType="separate"/>
+      </w:r>
+      <w:r>
+        <w:rPr>
+          <w:noProof/>
+        </w:rPr>
+        <w:t>3</w:t>
+      </w:r>
+      <w:r>
+        <w:rPr>
+          <w:noProof/>
+        </w:rPr>
+        <w:fldChar w:fldCharType="end"/>
+      </w:r>
+      <w:r>
+        <w:t xml:space="preserve"> Problem 2 </w:t>
+      </w:r>
+      <w:r>
+        <w:t>LPC Results</w:t>
+      </w:r>
+      <w:r>
+        <w:t xml:space="preserve"> </w:t>
+      </w:r>
+      <w:r>
+        <w:t>[2]</w:t>
+      </w:r>
+      <w:bookmarkEnd w:id="32"/>
+    </w:p>
+    <w:p>
+      <w:pPr>
+        <w:pStyle w:val="Heading1"/>
+      </w:pPr>
+      <w:r>
+        <w:t>A</w:t>
+      </w:r>
+      <w:r>
+        <w:t>: Linear Predictive Coding (LPC) Analysis</w:t>
+      </w:r>
+    </w:p>
+    <w:p>
+      <w:r>
+        <w:t xml:space="preserve">This section details the results of applying Linear Predictive Coding (LPC) analysis to the short synthetic signal </w:t>
+      </w:r>
+      <m:oMath>
+        <m:r>
+          <m:rPr>
+            <m:sty m:val="p"/>
+          </m:rPr>
           <w:rPr>
-            <w:noProof/>
+            <w:rFonts w:ascii="Cambria Math" w:hAnsi="Cambria Math"/>
           </w:rPr>
-          <w:t>3</w:t>
-        </w:r>
-      </w:fldSimple>
-      <w:r>
-        <w:t xml:space="preserve"> Problem 2 </w:t>
-      </w:r>
-      <w:r>
-        <w:t>LPC Results</w:t>
-      </w:r>
-      <w:r>
-        <w:t xml:space="preserve"> </w:t>
-      </w:r>
-      <w:r>
-        <w:t>[2]</w:t>
-      </w:r>
-      <w:bookmarkEnd w:id="33"/>
+          <m:t>s</m:t>
+        </m:r>
+        <m:d>
+          <m:dPr>
+            <m:begChr m:val="["/>
+            <m:endChr m:val="]"/>
+            <m:ctrlPr>
+              <w:rPr>
+                <w:rFonts w:ascii="Cambria Math" w:hAnsi="Cambria Math"/>
+              </w:rPr>
+            </m:ctrlPr>
+          </m:dPr>
+          <m:e>
+            <m:r>
+              <m:rPr>
+                <m:sty m:val="p"/>
+              </m:rPr>
+              <w:rPr>
+                <w:rFonts w:ascii="Cambria Math" w:hAnsi="Cambria Math"/>
+              </w:rPr>
+              <m:t>n</m:t>
+            </m:r>
+          </m:e>
+        </m:d>
+      </m:oMath>
+      <w:r>
+        <w:t xml:space="preserve"> using specific framing parameters.</w:t>
+      </w:r>
+    </w:p>
+    <w:p>
+      <w:pPr>
+        <w:pStyle w:val="Heading2"/>
+        <w:numPr>
+          <w:ilvl w:val="0"/>
+          <w:numId w:val="10"/>
+        </w:numPr>
+        <w:rPr>
+          <w:lang w:bidi="ar-EG"/>
+        </w:rPr>
+      </w:pPr>
+      <w:r>
+        <w:rPr>
+          <w:lang w:bidi="ar-EG"/>
+        </w:rPr>
+        <w:t>Analysis Parameters</w:t>
+      </w:r>
+    </w:p>
+    <w:p>
+      <w:pPr>
+        <w:pStyle w:val="Caption"/>
+        <w:keepNext/>
+      </w:pPr>
+      <w:r>
+        <w:t xml:space="preserve">Table </w:t>
+      </w:r>
+      <w:r>
+        <w:fldChar w:fldCharType="begin"/>
+      </w:r>
+      <w:r>
+        <w:instrText xml:space="preserve"> SEQ Table \* ARABIC </w:instrText>
+      </w:r>
+      <w:r>
+        <w:fldChar w:fldCharType="separate"/>
+      </w:r>
+      <w:r>
+        <w:rPr>
+          <w:noProof/>
+        </w:rPr>
+        <w:t>4</w:t>
+      </w:r>
+      <w:r>
+        <w:fldChar w:fldCharType="end"/>
+      </w:r>
+      <w:r>
+        <w:t xml:space="preserve"> Input Parameters</w:t>
+      </w:r>
     </w:p>
     <w:tbl>
       <w:tblPr>
         <w:tblStyle w:val="GridTable5Dark-Accent2"/>
-        <w:tblpPr w:leftFromText="180" w:rightFromText="180" w:vertAnchor="page" w:horzAnchor="page" w:tblpX="3348" w:tblpY="2422"/>
         <w:tblW w:w="0" w:type="auto"/>
+        <w:tblInd w:w="-147" w:type="dxa"/>
         <w:tblLook w:val="04A0" w:firstRow="1" w:lastRow="0" w:firstColumn="1" w:lastColumn="0" w:noHBand="0" w:noVBand="1"/>
       </w:tblPr>
       <w:tblGrid>
-        <w:gridCol w:w="4428"/>
-        <w:gridCol w:w="1470"/>
+        <w:gridCol w:w="1842"/>
+        <w:gridCol w:w="1259"/>
+        <w:gridCol w:w="2598"/>
+        <w:gridCol w:w="3913"/>
       </w:tblGrid>
       <w:tr>
         <w:trPr>
@@ -9637,6 +10008,30 @@
         <w:tc>
           <w:tcPr>
             <w:cnfStyle w:val="001000000000" w:firstRow="0" w:lastRow="0" w:firstColumn="1" w:lastColumn="0" w:oddVBand="0" w:evenVBand="0" w:oddHBand="0" w:evenHBand="0" w:firstRowFirstColumn="0" w:firstRowLastColumn="0" w:lastRowFirstColumn="0" w:lastRowLastColumn="0"/>
+            <w:tcW w:w="1842" w:type="dxa"/>
+            <w:vAlign w:val="center"/>
+            <w:hideMark/>
+          </w:tcPr>
+          <w:p>
+            <w:pPr>
+              <w:pStyle w:val="NormalWeb"/>
+              <w:jc w:val="center"/>
+              <w:rPr>
+                <w:sz w:val="28"/>
+                <w:szCs w:val="28"/>
+              </w:rPr>
+            </w:pPr>
+            <w:r>
+              <w:rPr>
+                <w:sz w:val="28"/>
+                <w:szCs w:val="28"/>
+              </w:rPr>
+              <w:t>Parameter</w:t>
+            </w:r>
+          </w:p>
+        </w:tc>
+        <w:tc>
+          <w:tcPr>
             <w:tcW w:w="0" w:type="auto"/>
             <w:vAlign w:val="center"/>
             <w:hideMark/>
@@ -9645,6 +10040,7 @@
             <w:pPr>
               <w:pStyle w:val="NormalWeb"/>
               <w:jc w:val="center"/>
+              <w:cnfStyle w:val="100000000000" w:firstRow="1" w:lastRow="0" w:firstColumn="0" w:lastColumn="0" w:oddVBand="0" w:evenVBand="0" w:oddHBand="0" w:evenHBand="0" w:firstRowFirstColumn="0" w:firstRowLastColumn="0" w:lastRowFirstColumn="0" w:lastRowLastColumn="0"/>
               <w:rPr>
                 <w:sz w:val="28"/>
                 <w:szCs w:val="28"/>
@@ -9655,13 +10051,13 @@
                 <w:sz w:val="28"/>
                 <w:szCs w:val="28"/>
               </w:rPr>
-              <w:t>Parameter</w:t>
+              <w:t>Notation</w:t>
             </w:r>
           </w:p>
         </w:tc>
         <w:tc>
           <w:tcPr>
-            <w:tcW w:w="1470" w:type="dxa"/>
+            <w:tcW w:w="0" w:type="auto"/>
             <w:vAlign w:val="center"/>
             <w:hideMark/>
           </w:tcPr>
@@ -9681,6 +10077,31 @@
                 <w:szCs w:val="28"/>
               </w:rPr>
               <w:t>Value</w:t>
+            </w:r>
+          </w:p>
+        </w:tc>
+        <w:tc>
+          <w:tcPr>
+            <w:tcW w:w="0" w:type="auto"/>
+            <w:vAlign w:val="center"/>
+            <w:hideMark/>
+          </w:tcPr>
+          <w:p>
+            <w:pPr>
+              <w:pStyle w:val="NormalWeb"/>
+              <w:jc w:val="center"/>
+              <w:cnfStyle w:val="100000000000" w:firstRow="1" w:lastRow="0" w:firstColumn="0" w:lastColumn="0" w:oddVBand="0" w:evenVBand="0" w:oddHBand="0" w:evenHBand="0" w:firstRowFirstColumn="0" w:firstRowLastColumn="0" w:lastRowFirstColumn="0" w:lastRowLastColumn="0"/>
+              <w:rPr>
+                <w:sz w:val="28"/>
+                <w:szCs w:val="28"/>
+              </w:rPr>
+            </w:pPr>
+            <w:r>
+              <w:rPr>
+                <w:sz w:val="28"/>
+                <w:szCs w:val="28"/>
+              </w:rPr>
+              <w:t>Description</w:t>
             </w:r>
           </w:p>
         </w:tc>
@@ -9692,6 +10113,30 @@
         <w:tc>
           <w:tcPr>
             <w:cnfStyle w:val="001000000000" w:firstRow="0" w:lastRow="0" w:firstColumn="1" w:lastColumn="0" w:oddVBand="0" w:evenVBand="0" w:oddHBand="0" w:evenHBand="0" w:firstRowFirstColumn="0" w:firstRowLastColumn="0" w:lastRowFirstColumn="0" w:lastRowLastColumn="0"/>
+            <w:tcW w:w="1842" w:type="dxa"/>
+            <w:vAlign w:val="center"/>
+            <w:hideMark/>
+          </w:tcPr>
+          <w:p>
+            <w:pPr>
+              <w:pStyle w:val="NormalWeb"/>
+              <w:jc w:val="center"/>
+              <w:rPr>
+                <w:sz w:val="28"/>
+                <w:szCs w:val="28"/>
+              </w:rPr>
+            </w:pPr>
+            <w:r>
+              <w:rPr>
+                <w:sz w:val="28"/>
+                <w:szCs w:val="28"/>
+              </w:rPr>
+              <w:t>Input Signal</w:t>
+            </w:r>
+          </w:p>
+        </w:tc>
+        <w:tc>
+          <w:tcPr>
             <w:tcW w:w="0" w:type="auto"/>
             <w:vAlign w:val="center"/>
             <w:hideMark/>
@@ -9700,148 +10145,7 @@
             <w:pPr>
               <w:pStyle w:val="NormalWeb"/>
               <w:jc w:val="center"/>
-              <w:rPr>
-                <w:b w:val="0"/>
-                <w:bCs w:val="0"/>
-                <w:sz w:val="28"/>
-                <w:szCs w:val="28"/>
-              </w:rPr>
-            </w:pPr>
-            <w:r>
-              <w:rPr>
-                <w:sz w:val="28"/>
-                <w:szCs w:val="28"/>
-              </w:rPr>
-              <w:t xml:space="preserve">Prediction Order </w:t>
-            </w:r>
-            <m:oMath>
-              <m:r>
-                <m:rPr>
-                  <m:sty m:val="bi"/>
-                </m:rPr>
-                <w:rPr>
-                  <w:rFonts w:ascii="Cambria Math" w:hAnsi="Cambria Math"/>
-                  <w:sz w:val="28"/>
-                  <w:szCs w:val="28"/>
-                </w:rPr>
-                <m:t>p</m:t>
-              </m:r>
-            </m:oMath>
-          </w:p>
-        </w:tc>
-        <w:tc>
-          <w:tcPr>
-            <w:tcW w:w="1470" w:type="dxa"/>
-            <w:vAlign w:val="center"/>
-            <w:hideMark/>
-          </w:tcPr>
-          <w:p>
-            <w:pPr>
-              <w:pStyle w:val="NormalWeb"/>
-              <w:jc w:val="center"/>
               <w:cnfStyle w:val="000000100000" w:firstRow="0" w:lastRow="0" w:firstColumn="0" w:lastColumn="0" w:oddVBand="0" w:evenVBand="0" w:oddHBand="1" w:evenHBand="0" w:firstRowFirstColumn="0" w:firstRowLastColumn="0" w:lastRowFirstColumn="0" w:lastRowLastColumn="0"/>
-              <w:rPr>
-                <w:sz w:val="22"/>
-                <w:szCs w:val="22"/>
-              </w:rPr>
-            </w:pPr>
-            <w:r>
-              <w:rPr>
-                <w:sz w:val="22"/>
-                <w:szCs w:val="22"/>
-              </w:rPr>
-              <w:t>2</w:t>
-            </w:r>
-          </w:p>
-        </w:tc>
-      </w:tr>
-      <w:tr>
-        <w:tc>
-          <w:tcPr>
-            <w:cnfStyle w:val="001000000000" w:firstRow="0" w:lastRow="0" w:firstColumn="1" w:lastColumn="0" w:oddVBand="0" w:evenVBand="0" w:oddHBand="0" w:evenHBand="0" w:firstRowFirstColumn="0" w:firstRowLastColumn="0" w:lastRowFirstColumn="0" w:lastRowLastColumn="0"/>
-            <w:tcW w:w="0" w:type="auto"/>
-            <w:vAlign w:val="center"/>
-            <w:hideMark/>
-          </w:tcPr>
-          <w:p>
-            <w:pPr>
-              <w:pStyle w:val="NormalWeb"/>
-              <w:jc w:val="center"/>
-              <w:rPr>
-                <w:sz w:val="28"/>
-                <w:szCs w:val="28"/>
-              </w:rPr>
-            </w:pPr>
-            <w:r>
-              <w:rPr>
-                <w:sz w:val="28"/>
-                <w:szCs w:val="28"/>
-              </w:rPr>
-              <w:t xml:space="preserve">LPC Coefficient </w:t>
-            </w:r>
-            <m:oMath>
-              <m:sSub>
-                <m:sSubPr>
-                  <m:ctrlPr>
-                    <w:rPr>
-                      <w:rFonts w:ascii="Cambria Math" w:hAnsi="Cambria Math"/>
-                      <w:b w:val="0"/>
-                      <w:bCs w:val="0"/>
-                      <w:i/>
-                      <w:sz w:val="28"/>
-                      <w:szCs w:val="28"/>
-                    </w:rPr>
-                  </m:ctrlPr>
-                </m:sSubPr>
-                <m:e>
-                  <m:r>
-                    <m:rPr>
-                      <m:sty m:val="bi"/>
-                    </m:rPr>
-                    <w:rPr>
-                      <w:rFonts w:ascii="Cambria Math" w:hAnsi="Cambria Math"/>
-                      <w:sz w:val="28"/>
-                      <w:szCs w:val="28"/>
-                    </w:rPr>
-                    <m:t>a</m:t>
-                  </m:r>
-                  <m:ctrlPr>
-                    <w:rPr>
-                      <w:rFonts w:ascii="Cambria Math" w:hAnsi="Cambria Math"/>
-                      <w:i/>
-                      <w:sz w:val="28"/>
-                      <w:szCs w:val="28"/>
-                    </w:rPr>
-                  </m:ctrlPr>
-                </m:e>
-                <m:sub>
-                  <m:r>
-                    <m:rPr>
-                      <m:sty m:val="bi"/>
-                    </m:rPr>
-                    <w:rPr>
-                      <w:rFonts w:ascii="Cambria Math" w:hAnsi="Cambria Math"/>
-                      <w:sz w:val="28"/>
-                      <w:szCs w:val="28"/>
-                    </w:rPr>
-                    <m:t>1</m:t>
-                  </m:r>
-                </m:sub>
-              </m:sSub>
-            </m:oMath>
-          </w:p>
-        </w:tc>
-        <w:tc>
-          <w:tcPr>
-            <w:tcW w:w="1470" w:type="dxa"/>
-            <w:vAlign w:val="center"/>
-            <w:hideMark/>
-          </w:tcPr>
-          <w:p>
-            <w:pPr>
-              <w:pStyle w:val="NormalWeb"/>
-              <w:jc w:val="center"/>
-              <w:cnfStyle w:val="000000000000" w:firstRow="0" w:lastRow="0" w:firstColumn="0" w:lastColumn="0" w:oddVBand="0" w:evenVBand="0" w:oddHBand="0" w:evenHBand="0" w:firstRowFirstColumn="0" w:firstRowLastColumn="0" w:lastRowFirstColumn="0" w:lastRowLastColumn="0"/>
               <w:rPr>
                 <w:sz w:val="22"/>
                 <w:szCs w:val="22"/>
@@ -9855,7 +10159,445 @@
                     <w:sz w:val="22"/>
                     <w:szCs w:val="22"/>
                   </w:rPr>
-                  <m:t>0.8235</m:t>
+                  <m:t>s</m:t>
+                </m:r>
+                <m:d>
+                  <m:dPr>
+                    <m:begChr m:val="["/>
+                    <m:endChr m:val="]"/>
+                    <m:ctrlPr>
+                      <w:rPr>
+                        <w:rFonts w:ascii="Cambria Math" w:hAnsi="Cambria Math"/>
+                        <w:i/>
+                        <w:sz w:val="22"/>
+                        <w:szCs w:val="22"/>
+                      </w:rPr>
+                    </m:ctrlPr>
+                  </m:dPr>
+                  <m:e>
+                    <m:r>
+                      <w:rPr>
+                        <w:rFonts w:ascii="Cambria Math" w:hAnsi="Cambria Math"/>
+                        <w:sz w:val="22"/>
+                        <w:szCs w:val="22"/>
+                      </w:rPr>
+                      <m:t>n</m:t>
+                    </m:r>
+                  </m:e>
+                </m:d>
+              </m:oMath>
+            </m:oMathPara>
+          </w:p>
+        </w:tc>
+        <w:tc>
+          <w:tcPr>
+            <w:tcW w:w="0" w:type="auto"/>
+            <w:vAlign w:val="center"/>
+            <w:hideMark/>
+          </w:tcPr>
+          <w:p>
+            <w:pPr>
+              <w:pStyle w:val="NormalWeb"/>
+              <w:jc w:val="center"/>
+              <w:cnfStyle w:val="000000100000" w:firstRow="0" w:lastRow="0" w:firstColumn="0" w:lastColumn="0" w:oddVBand="0" w:evenVBand="0" w:oddHBand="1" w:evenHBand="0" w:firstRowFirstColumn="0" w:firstRowLastColumn="0" w:lastRowFirstColumn="0" w:lastRowLastColumn="0"/>
+              <w:rPr>
+                <w:sz w:val="22"/>
+                <w:szCs w:val="22"/>
+              </w:rPr>
+            </w:pPr>
+            <m:oMathPara>
+              <m:oMath>
+                <m:d>
+                  <m:dPr>
+                    <m:begChr m:val="["/>
+                    <m:endChr m:val="]"/>
+                    <m:ctrlPr>
+                      <w:rPr>
+                        <w:rFonts w:ascii="Cambria Math" w:hAnsi="Cambria Math"/>
+                        <w:i/>
+                        <w:sz w:val="22"/>
+                        <w:szCs w:val="22"/>
+                      </w:rPr>
+                    </m:ctrlPr>
+                  </m:dPr>
+                  <m:e>
+                    <m:r>
+                      <w:rPr>
+                        <w:rFonts w:ascii="Cambria Math" w:hAnsi="Cambria Math"/>
+                        <w:sz w:val="22"/>
+                        <w:szCs w:val="22"/>
+                      </w:rPr>
+                      <m:t>1,4,0,-4,-1,2,4,-1,2,5</m:t>
+                    </m:r>
+                  </m:e>
+                </m:d>
+              </m:oMath>
+            </m:oMathPara>
+          </w:p>
+        </w:tc>
+        <w:tc>
+          <w:tcPr>
+            <w:tcW w:w="0" w:type="auto"/>
+            <w:vAlign w:val="center"/>
+            <w:hideMark/>
+          </w:tcPr>
+          <w:p>
+            <w:pPr>
+              <w:pStyle w:val="NormalWeb"/>
+              <w:jc w:val="center"/>
+              <w:cnfStyle w:val="000000100000" w:firstRow="0" w:lastRow="0" w:firstColumn="0" w:lastColumn="0" w:oddVBand="0" w:evenVBand="0" w:oddHBand="1" w:evenHBand="0" w:firstRowFirstColumn="0" w:firstRowLastColumn="0" w:lastRowFirstColumn="0" w:lastRowLastColumn="0"/>
+              <w:rPr>
+                <w:sz w:val="22"/>
+                <w:szCs w:val="22"/>
+              </w:rPr>
+            </w:pPr>
+            <w:r>
+              <w:rPr>
+                <w:sz w:val="22"/>
+                <w:szCs w:val="22"/>
+              </w:rPr>
+              <w:t>10 samples total</w:t>
+            </w:r>
+          </w:p>
+        </w:tc>
+      </w:tr>
+      <w:tr>
+        <w:tc>
+          <w:tcPr>
+            <w:cnfStyle w:val="001000000000" w:firstRow="0" w:lastRow="0" w:firstColumn="1" w:lastColumn="0" w:oddVBand="0" w:evenVBand="0" w:oddHBand="0" w:evenHBand="0" w:firstRowFirstColumn="0" w:firstRowLastColumn="0" w:lastRowFirstColumn="0" w:lastRowLastColumn="0"/>
+            <w:tcW w:w="1842" w:type="dxa"/>
+            <w:vAlign w:val="center"/>
+            <w:hideMark/>
+          </w:tcPr>
+          <w:p>
+            <w:pPr>
+              <w:pStyle w:val="NormalWeb"/>
+              <w:jc w:val="center"/>
+              <w:rPr>
+                <w:sz w:val="28"/>
+                <w:szCs w:val="28"/>
+              </w:rPr>
+            </w:pPr>
+            <w:r>
+              <w:rPr>
+                <w:sz w:val="28"/>
+                <w:szCs w:val="28"/>
+              </w:rPr>
+              <w:t>Frame Size</w:t>
+            </w:r>
+          </w:p>
+        </w:tc>
+        <w:tc>
+          <w:tcPr>
+            <w:tcW w:w="0" w:type="auto"/>
+            <w:vAlign w:val="center"/>
+            <w:hideMark/>
+          </w:tcPr>
+          <w:p>
+            <w:pPr>
+              <w:pStyle w:val="NormalWeb"/>
+              <w:jc w:val="center"/>
+              <w:cnfStyle w:val="000000000000" w:firstRow="0" w:lastRow="0" w:firstColumn="0" w:lastColumn="0" w:oddVBand="0" w:evenVBand="0" w:oddHBand="0" w:evenHBand="0" w:firstRowFirstColumn="0" w:firstRowLastColumn="0" w:lastRowFirstColumn="0" w:lastRowLastColumn="0"/>
+              <w:rPr>
+                <w:sz w:val="22"/>
+                <w:szCs w:val="22"/>
+              </w:rPr>
+            </w:pPr>
+            <m:oMathPara>
+              <m:oMath>
+                <m:r>
+                  <w:rPr>
+                    <w:rFonts w:ascii="Cambria Math" w:hAnsi="Cambria Math"/>
+                    <w:sz w:val="22"/>
+                    <w:szCs w:val="22"/>
+                  </w:rPr>
+                  <m:t>N</m:t>
+                </m:r>
+              </m:oMath>
+            </m:oMathPara>
+          </w:p>
+        </w:tc>
+        <w:tc>
+          <w:tcPr>
+            <w:tcW w:w="0" w:type="auto"/>
+            <w:vAlign w:val="center"/>
+            <w:hideMark/>
+          </w:tcPr>
+          <w:p>
+            <w:pPr>
+              <w:pStyle w:val="NormalWeb"/>
+              <w:jc w:val="center"/>
+              <w:cnfStyle w:val="000000000000" w:firstRow="0" w:lastRow="0" w:firstColumn="0" w:lastColumn="0" w:oddVBand="0" w:evenVBand="0" w:oddHBand="0" w:evenHBand="0" w:firstRowFirstColumn="0" w:firstRowLastColumn="0" w:lastRowFirstColumn="0" w:lastRowLastColumn="0"/>
+              <w:rPr>
+                <w:sz w:val="22"/>
+                <w:szCs w:val="22"/>
+              </w:rPr>
+            </w:pPr>
+            <w:r>
+              <w:rPr>
+                <w:sz w:val="22"/>
+                <w:szCs w:val="22"/>
+              </w:rPr>
+              <w:t>6 samples</w:t>
+            </w:r>
+          </w:p>
+        </w:tc>
+        <w:tc>
+          <w:tcPr>
+            <w:tcW w:w="0" w:type="auto"/>
+            <w:vAlign w:val="center"/>
+            <w:hideMark/>
+          </w:tcPr>
+          <w:p>
+            <w:pPr>
+              <w:pStyle w:val="NormalWeb"/>
+              <w:jc w:val="center"/>
+              <w:cnfStyle w:val="000000000000" w:firstRow="0" w:lastRow="0" w:firstColumn="0" w:lastColumn="0" w:oddVBand="0" w:evenVBand="0" w:oddHBand="0" w:evenHBand="0" w:firstRowFirstColumn="0" w:firstRowLastColumn="0" w:lastRowFirstColumn="0" w:lastRowLastColumn="0"/>
+              <w:rPr>
+                <w:sz w:val="22"/>
+                <w:szCs w:val="22"/>
+              </w:rPr>
+            </w:pPr>
+            <w:r>
+              <w:rPr>
+                <w:sz w:val="22"/>
+                <w:szCs w:val="22"/>
+              </w:rPr>
+              <w:t>Length of the analysis window</w:t>
+            </w:r>
+          </w:p>
+        </w:tc>
+      </w:tr>
+      <w:tr>
+        <w:trPr>
+          <w:cnfStyle w:val="000000100000" w:firstRow="0" w:lastRow="0" w:firstColumn="0" w:lastColumn="0" w:oddVBand="0" w:evenVBand="0" w:oddHBand="1" w:evenHBand="0" w:firstRowFirstColumn="0" w:firstRowLastColumn="0" w:lastRowFirstColumn="0" w:lastRowLastColumn="0"/>
+        </w:trPr>
+        <w:tc>
+          <w:tcPr>
+            <w:cnfStyle w:val="001000000000" w:firstRow="0" w:lastRow="0" w:firstColumn="1" w:lastColumn="0" w:oddVBand="0" w:evenVBand="0" w:oddHBand="0" w:evenHBand="0" w:firstRowFirstColumn="0" w:firstRowLastColumn="0" w:lastRowFirstColumn="0" w:lastRowLastColumn="0"/>
+            <w:tcW w:w="1842" w:type="dxa"/>
+            <w:vAlign w:val="center"/>
+            <w:hideMark/>
+          </w:tcPr>
+          <w:p>
+            <w:pPr>
+              <w:pStyle w:val="NormalWeb"/>
+              <w:jc w:val="center"/>
+              <w:rPr>
+                <w:sz w:val="28"/>
+                <w:szCs w:val="28"/>
+              </w:rPr>
+            </w:pPr>
+            <w:r>
+              <w:rPr>
+                <w:sz w:val="28"/>
+                <w:szCs w:val="28"/>
+              </w:rPr>
+              <w:t>Overlap</w:t>
+            </w:r>
+          </w:p>
+        </w:tc>
+        <w:tc>
+          <w:tcPr>
+            <w:tcW w:w="0" w:type="auto"/>
+            <w:vAlign w:val="center"/>
+            <w:hideMark/>
+          </w:tcPr>
+          <w:p>
+            <w:pPr>
+              <w:pStyle w:val="NormalWeb"/>
+              <w:jc w:val="center"/>
+              <w:cnfStyle w:val="000000100000" w:firstRow="0" w:lastRow="0" w:firstColumn="0" w:lastColumn="0" w:oddVBand="0" w:evenVBand="0" w:oddHBand="1" w:evenHBand="0" w:firstRowFirstColumn="0" w:firstRowLastColumn="0" w:lastRowFirstColumn="0" w:lastRowLastColumn="0"/>
+              <w:rPr>
+                <w:sz w:val="22"/>
+                <w:szCs w:val="22"/>
+              </w:rPr>
+            </w:pPr>
+            <w:r>
+              <w:rPr>
+                <w:sz w:val="22"/>
+                <w:szCs w:val="22"/>
+              </w:rPr>
+              <w:t>-</w:t>
+            </w:r>
+          </w:p>
+        </w:tc>
+        <w:tc>
+          <w:tcPr>
+            <w:tcW w:w="0" w:type="auto"/>
+            <w:vAlign w:val="center"/>
+            <w:hideMark/>
+          </w:tcPr>
+          <w:p>
+            <w:pPr>
+              <w:pStyle w:val="NormalWeb"/>
+              <w:jc w:val="center"/>
+              <w:cnfStyle w:val="000000100000" w:firstRow="0" w:lastRow="0" w:firstColumn="0" w:lastColumn="0" w:oddVBand="0" w:evenVBand="0" w:oddHBand="1" w:evenHBand="0" w:firstRowFirstColumn="0" w:firstRowLastColumn="0" w:lastRowFirstColumn="0" w:lastRowLastColumn="0"/>
+              <w:rPr>
+                <w:sz w:val="22"/>
+                <w:szCs w:val="22"/>
+              </w:rPr>
+            </w:pPr>
+            <w:r>
+              <w:rPr>
+                <w:sz w:val="22"/>
+                <w:szCs w:val="22"/>
+              </w:rPr>
+              <w:t>2 samples</w:t>
+            </w:r>
+          </w:p>
+        </w:tc>
+        <w:tc>
+          <w:tcPr>
+            <w:tcW w:w="0" w:type="auto"/>
+            <w:vAlign w:val="center"/>
+            <w:hideMark/>
+          </w:tcPr>
+          <w:p>
+            <w:pPr>
+              <w:pStyle w:val="NormalWeb"/>
+              <w:jc w:val="center"/>
+              <w:cnfStyle w:val="000000100000" w:firstRow="0" w:lastRow="0" w:firstColumn="0" w:lastColumn="0" w:oddVBand="0" w:evenVBand="0" w:oddHBand="1" w:evenHBand="0" w:firstRowFirstColumn="0" w:firstRowLastColumn="0" w:lastRowFirstColumn="0" w:lastRowLastColumn="0"/>
+              <w:rPr>
+                <w:sz w:val="22"/>
+                <w:szCs w:val="22"/>
+              </w:rPr>
+            </w:pPr>
+            <w:r>
+              <w:rPr>
+                <w:sz w:val="22"/>
+                <w:szCs w:val="22"/>
+              </w:rPr>
+              <w:t>Number of shared samples between frames</w:t>
+            </w:r>
+          </w:p>
+        </w:tc>
+      </w:tr>
+      <w:tr>
+        <w:tc>
+          <w:tcPr>
+            <w:cnfStyle w:val="001000000000" w:firstRow="0" w:lastRow="0" w:firstColumn="1" w:lastColumn="0" w:oddVBand="0" w:evenVBand="0" w:oddHBand="0" w:evenHBand="0" w:firstRowFirstColumn="0" w:firstRowLastColumn="0" w:lastRowFirstColumn="0" w:lastRowLastColumn="0"/>
+            <w:tcW w:w="1842" w:type="dxa"/>
+            <w:vAlign w:val="center"/>
+            <w:hideMark/>
+          </w:tcPr>
+          <w:p>
+            <w:pPr>
+              <w:pStyle w:val="NormalWeb"/>
+              <w:jc w:val="center"/>
+              <w:rPr>
+                <w:sz w:val="28"/>
+                <w:szCs w:val="28"/>
+              </w:rPr>
+            </w:pPr>
+            <w:r>
+              <w:rPr>
+                <w:sz w:val="28"/>
+                <w:szCs w:val="28"/>
+              </w:rPr>
+              <w:t>Frame Shift</w:t>
+            </w:r>
+          </w:p>
+        </w:tc>
+        <w:tc>
+          <w:tcPr>
+            <w:tcW w:w="0" w:type="auto"/>
+            <w:vAlign w:val="center"/>
+            <w:hideMark/>
+          </w:tcPr>
+          <w:p>
+            <w:pPr>
+              <w:pStyle w:val="NormalWeb"/>
+              <w:jc w:val="center"/>
+              <w:cnfStyle w:val="000000000000" w:firstRow="0" w:lastRow="0" w:firstColumn="0" w:lastColumn="0" w:oddVBand="0" w:evenVBand="0" w:oddHBand="0" w:evenHBand="0" w:firstRowFirstColumn="0" w:firstRowLastColumn="0" w:lastRowFirstColumn="0" w:lastRowLastColumn="0"/>
+              <w:rPr>
+                <w:sz w:val="22"/>
+                <w:szCs w:val="22"/>
+              </w:rPr>
+            </w:pPr>
+            <m:oMathPara>
+              <m:oMath>
+                <m:r>
+                  <w:rPr>
+                    <w:rFonts w:ascii="Cambria Math" w:hAnsi="Cambria Math"/>
+                    <w:sz w:val="22"/>
+                    <w:szCs w:val="22"/>
+                  </w:rPr>
+                  <m:t>R</m:t>
+                </m:r>
+              </m:oMath>
+            </m:oMathPara>
+          </w:p>
+        </w:tc>
+        <w:tc>
+          <w:tcPr>
+            <w:tcW w:w="0" w:type="auto"/>
+            <w:vAlign w:val="center"/>
+            <w:hideMark/>
+          </w:tcPr>
+          <w:p>
+            <w:pPr>
+              <w:pStyle w:val="NormalWeb"/>
+              <w:jc w:val="center"/>
+              <w:cnfStyle w:val="000000000000" w:firstRow="0" w:lastRow="0" w:firstColumn="0" w:lastColumn="0" w:oddVBand="0" w:evenVBand="0" w:oddHBand="0" w:evenHBand="0" w:firstRowFirstColumn="0" w:firstRowLastColumn="0" w:lastRowFirstColumn="0" w:lastRowLastColumn="0"/>
+              <w:rPr>
+                <w:sz w:val="22"/>
+                <w:szCs w:val="22"/>
+              </w:rPr>
+            </w:pPr>
+            <w:r>
+              <w:rPr>
+                <w:sz w:val="22"/>
+                <w:szCs w:val="22"/>
+              </w:rPr>
+              <w:t>4 samples</w:t>
+            </w:r>
+          </w:p>
+        </w:tc>
+        <w:tc>
+          <w:tcPr>
+            <w:tcW w:w="0" w:type="auto"/>
+            <w:vAlign w:val="center"/>
+            <w:hideMark/>
+          </w:tcPr>
+          <w:p>
+            <w:pPr>
+              <w:pStyle w:val="NormalWeb"/>
+              <w:jc w:val="center"/>
+              <w:cnfStyle w:val="000000000000" w:firstRow="0" w:lastRow="0" w:firstColumn="0" w:lastColumn="0" w:oddVBand="0" w:evenVBand="0" w:oddHBand="0" w:evenHBand="0" w:firstRowFirstColumn="0" w:firstRowLastColumn="0" w:lastRowFirstColumn="0" w:lastRowLastColumn="0"/>
+              <w:rPr>
+                <w:sz w:val="22"/>
+                <w:szCs w:val="22"/>
+              </w:rPr>
+            </w:pPr>
+            <m:oMathPara>
+              <m:oMath>
+                <m:r>
+                  <w:rPr>
+                    <w:rFonts w:ascii="Cambria Math" w:hAnsi="Cambria Math"/>
+                    <w:sz w:val="22"/>
+                    <w:szCs w:val="22"/>
+                  </w:rPr>
+                  <m:t>R=N-</m:t>
+                </m:r>
+                <m:r>
+                  <m:rPr>
+                    <m:nor/>
+                  </m:rPr>
+                  <w:rPr>
+                    <w:rFonts w:ascii="Cambria Math" w:hAnsi="Cambria Math"/>
+                    <w:sz w:val="22"/>
+                    <w:szCs w:val="22"/>
+                  </w:rPr>
+                  <m:t>Overlap</m:t>
+                </m:r>
+                <m:r>
+                  <w:rPr>
+                    <w:rFonts w:ascii="Cambria Math" w:hAnsi="Cambria Math"/>
+                    <w:sz w:val="22"/>
+                    <w:szCs w:val="22"/>
+                  </w:rPr>
+                  <m:t>=6-2</m:t>
                 </m:r>
               </m:oMath>
             </m:oMathPara>
@@ -9869,6 +10611,30 @@
         <w:tc>
           <w:tcPr>
             <w:cnfStyle w:val="001000000000" w:firstRow="0" w:lastRow="0" w:firstColumn="1" w:lastColumn="0" w:oddVBand="0" w:evenVBand="0" w:oddHBand="0" w:evenHBand="0" w:firstRowFirstColumn="0" w:firstRowLastColumn="0" w:lastRowFirstColumn="0" w:lastRowLastColumn="0"/>
+            <w:tcW w:w="1842" w:type="dxa"/>
+            <w:vAlign w:val="center"/>
+            <w:hideMark/>
+          </w:tcPr>
+          <w:p>
+            <w:pPr>
+              <w:pStyle w:val="NormalWeb"/>
+              <w:jc w:val="center"/>
+              <w:rPr>
+                <w:sz w:val="28"/>
+                <w:szCs w:val="28"/>
+              </w:rPr>
+            </w:pPr>
+            <w:r>
+              <w:rPr>
+                <w:sz w:val="28"/>
+                <w:szCs w:val="28"/>
+              </w:rPr>
+              <w:t>LPC Order</w:t>
+            </w:r>
+          </w:p>
+        </w:tc>
+        <w:tc>
+          <w:tcPr>
             <w:tcW w:w="0" w:type="auto"/>
             <w:vAlign w:val="center"/>
             <w:hideMark/>
@@ -9877,73 +10643,29 @@
             <w:pPr>
               <w:pStyle w:val="NormalWeb"/>
               <w:jc w:val="center"/>
-              <w:rPr>
-                <w:sz w:val="28"/>
-                <w:szCs w:val="28"/>
+              <w:cnfStyle w:val="000000100000" w:firstRow="0" w:lastRow="0" w:firstColumn="0" w:lastColumn="0" w:oddVBand="0" w:evenVBand="0" w:oddHBand="1" w:evenHBand="0" w:firstRowFirstColumn="0" w:firstRowLastColumn="0" w:lastRowFirstColumn="0" w:lastRowLastColumn="0"/>
+              <w:rPr>
+                <w:sz w:val="22"/>
+                <w:szCs w:val="22"/>
               </w:rPr>
             </w:pPr>
-            <w:r>
-              <w:rPr>
-                <w:sz w:val="28"/>
-                <w:szCs w:val="28"/>
-              </w:rPr>
-              <w:t xml:space="preserve">LPC Coefficient </w:t>
-            </w:r>
-            <m:oMath>
-              <m:sSub>
-                <m:sSubPr>
-                  <m:ctrlPr>
-                    <w:rPr>
-                      <w:rFonts w:ascii="Cambria Math" w:hAnsi="Cambria Math"/>
-                      <w:b w:val="0"/>
-                      <w:bCs w:val="0"/>
-                      <w:i/>
-                      <w:sz w:val="28"/>
-                      <w:szCs w:val="28"/>
-                    </w:rPr>
-                  </m:ctrlPr>
-                </m:sSubPr>
-                <m:e>
-                  <m:r>
-                    <m:rPr>
-                      <m:sty m:val="bi"/>
-                    </m:rPr>
-                    <w:rPr>
-                      <w:rFonts w:ascii="Cambria Math" w:hAnsi="Cambria Math"/>
-                      <w:sz w:val="28"/>
-                      <w:szCs w:val="28"/>
-                    </w:rPr>
-                    <m:t>a</m:t>
-                  </m:r>
-                  <m:ctrlPr>
-                    <w:rPr>
-                      <w:rFonts w:ascii="Cambria Math" w:hAnsi="Cambria Math"/>
-                      <w:i/>
-                      <w:sz w:val="28"/>
-                      <w:szCs w:val="28"/>
-                    </w:rPr>
-                  </m:ctrlPr>
-                </m:e>
-                <m:sub>
-                  <m:r>
-                    <m:rPr>
-                      <m:sty m:val="bi"/>
-                    </m:rPr>
-                    <w:rPr>
-                      <w:rFonts w:ascii="Cambria Math" w:hAnsi="Cambria Math"/>
-                      <w:sz w:val="28"/>
-                      <w:szCs w:val="28"/>
-                    </w:rPr>
-                    <m:t>2</m:t>
-                  </m:r>
-                </m:sub>
-              </m:sSub>
-            </m:oMath>
+            <m:oMathPara>
+              <m:oMath>
+                <m:r>
+                  <w:rPr>
+                    <w:rFonts w:ascii="Cambria Math" w:hAnsi="Cambria Math"/>
+                    <w:sz w:val="22"/>
+                    <w:szCs w:val="22"/>
+                  </w:rPr>
+                  <m:t>P</m:t>
+                </m:r>
+              </m:oMath>
+            </m:oMathPara>
           </w:p>
         </w:tc>
         <w:tc>
           <w:tcPr>
-            <w:tcW w:w="1470" w:type="dxa"/>
+            <w:tcW w:w="0" w:type="auto"/>
             <w:vAlign w:val="center"/>
             <w:hideMark/>
           </w:tcPr>
@@ -9962,15 +10684,12 @@
                 <w:sz w:val="22"/>
                 <w:szCs w:val="22"/>
               </w:rPr>
-              <w:t>-0.1765</w:t>
+              <w:t>2</w:t>
             </w:r>
           </w:p>
         </w:tc>
-      </w:tr>
-      <w:tr>
         <w:tc>
           <w:tcPr>
-            <w:cnfStyle w:val="001000000000" w:firstRow="0" w:lastRow="0" w:firstColumn="1" w:lastColumn="0" w:oddVBand="0" w:evenVBand="0" w:oddHBand="0" w:evenHBand="0" w:firstRowFirstColumn="0" w:firstRowLastColumn="0" w:lastRowFirstColumn="0" w:lastRowLastColumn="0"/>
             <w:tcW w:w="0" w:type="auto"/>
             <w:vAlign w:val="center"/>
             <w:hideMark/>
@@ -9979,169 +10698,1785 @@
             <w:pPr>
               <w:pStyle w:val="NormalWeb"/>
               <w:jc w:val="center"/>
-              <w:rPr>
-                <w:sz w:val="28"/>
-                <w:szCs w:val="28"/>
+              <w:cnfStyle w:val="000000100000" w:firstRow="0" w:lastRow="0" w:firstColumn="0" w:lastColumn="0" w:oddVBand="0" w:evenVBand="0" w:oddHBand="1" w:evenHBand="0" w:firstRowFirstColumn="0" w:firstRowLastColumn="0" w:lastRowFirstColumn="0" w:lastRowLastColumn="0"/>
+              <w:rPr>
+                <w:sz w:val="22"/>
+                <w:szCs w:val="22"/>
               </w:rPr>
             </w:pPr>
             <w:r>
               <w:rPr>
-                <w:sz w:val="28"/>
-                <w:szCs w:val="28"/>
-              </w:rPr>
-              <w:t xml:space="preserve">Minimum Mean-Squared Error </w:t>
+                <w:sz w:val="22"/>
+                <w:szCs w:val="22"/>
+              </w:rPr>
+              <w:t xml:space="preserve">Number of prediction coefficients </w:t>
             </w:r>
             <m:oMath>
+              <m:r>
+                <w:rPr>
+                  <w:rFonts w:ascii="Cambria Math" w:hAnsi="Cambria Math"/>
+                  <w:sz w:val="22"/>
+                  <w:szCs w:val="22"/>
+                </w:rPr>
+                <m:t>(</m:t>
+              </m:r>
               <m:sSub>
                 <m:sSubPr>
                   <m:ctrlPr>
                     <w:rPr>
                       <w:rFonts w:ascii="Cambria Math" w:hAnsi="Cambria Math"/>
-                      <w:b w:val="0"/>
-                      <w:bCs w:val="0"/>
                       <w:i/>
-                      <w:sz w:val="28"/>
-                      <w:szCs w:val="28"/>
+                      <w:sz w:val="22"/>
+                      <w:szCs w:val="22"/>
                     </w:rPr>
                   </m:ctrlPr>
                 </m:sSubPr>
                 <m:e>
                   <m:r>
-                    <m:rPr>
-                      <m:sty m:val="bi"/>
-                    </m:rPr>
                     <w:rPr>
                       <w:rFonts w:ascii="Cambria Math" w:hAnsi="Cambria Math"/>
-                      <w:sz w:val="28"/>
-                      <w:szCs w:val="28"/>
+                      <w:sz w:val="22"/>
+                      <w:szCs w:val="22"/>
                     </w:rPr>
-                    <m:t>E</m:t>
+                    <m:t>a</m:t>
                   </m:r>
-                  <m:ctrlPr>
-                    <w:rPr>
-                      <w:rFonts w:ascii="Cambria Math" w:hAnsi="Cambria Math"/>
-                      <w:i/>
-                      <w:sz w:val="28"/>
-                      <w:szCs w:val="28"/>
-                    </w:rPr>
-                  </m:ctrlPr>
                 </m:e>
                 <m:sub>
                   <m:r>
-                    <m:rPr>
-                      <m:sty m:val="bi"/>
-                    </m:rPr>
                     <w:rPr>
                       <w:rFonts w:ascii="Cambria Math" w:hAnsi="Cambria Math"/>
-                      <w:sz w:val="28"/>
-                      <w:szCs w:val="28"/>
+                      <w:sz w:val="22"/>
+                      <w:szCs w:val="22"/>
                     </w:rPr>
-                    <m:t>2</m:t>
+                    <m:t>k</m:t>
                   </m:r>
                 </m:sub>
               </m:sSub>
+              <m:r>
+                <w:rPr>
+                  <w:rFonts w:ascii="Cambria Math" w:hAnsi="Cambria Math"/>
+                  <w:sz w:val="22"/>
+                  <w:szCs w:val="22"/>
+                </w:rPr>
+                <m:t>)</m:t>
+              </m:r>
             </m:oMath>
-          </w:p>
-        </w:tc>
-        <w:tc>
-          <w:tcPr>
-            <w:tcW w:w="1470" w:type="dxa"/>
-            <w:vAlign w:val="center"/>
-            <w:hideMark/>
-          </w:tcPr>
-          <w:p>
-            <w:pPr>
-              <w:pStyle w:val="NormalWeb"/>
-              <w:jc w:val="center"/>
-              <w:cnfStyle w:val="000000000000" w:firstRow="0" w:lastRow="0" w:firstColumn="0" w:lastColumn="0" w:oddVBand="0" w:evenVBand="0" w:oddHBand="0" w:evenHBand="0" w:firstRowFirstColumn="0" w:firstRowLastColumn="0" w:lastRowFirstColumn="0" w:lastRowLastColumn="0"/>
-              <w:rPr>
-                <w:sz w:val="22"/>
-                <w:szCs w:val="22"/>
-              </w:rPr>
-            </w:pPr>
-            <w:r>
-              <w:rPr>
-                <w:sz w:val="22"/>
-                <w:szCs w:val="22"/>
-              </w:rPr>
-              <w:t>1.5059</w:t>
-            </w:r>
           </w:p>
         </w:tc>
       </w:tr>
     </w:tbl>
     <w:p>
       <w:pPr>
+        <w:pStyle w:val="Heading2"/>
+        <w:rPr>
+          <w:rFonts w:hint="cs"/>
+          <w:rtl/>
+          <w:lang w:bidi="ar-EG"/>
+        </w:rPr>
+      </w:pPr>
+      <w:r>
+        <w:rPr>
+          <w:noProof/>
+        </w:rPr>
+        <mc:AlternateContent>
+          <mc:Choice Requires="wps">
+            <w:drawing>
+              <wp:anchor distT="0" distB="0" distL="114300" distR="114300" simplePos="0" relativeHeight="251695104" behindDoc="0" locked="0" layoutInCell="1" allowOverlap="1" wp14:anchorId="647380F6" wp14:editId="5C0351A0">
+                <wp:simplePos x="0" y="0"/>
+                <wp:positionH relativeFrom="column">
+                  <wp:posOffset>827405</wp:posOffset>
+                </wp:positionH>
+                <wp:positionV relativeFrom="paragraph">
+                  <wp:posOffset>3376295</wp:posOffset>
+                </wp:positionV>
+                <wp:extent cx="4365625" cy="635"/>
+                <wp:effectExtent l="0" t="0" r="0" b="0"/>
+                <wp:wrapTopAndBottom/>
+                <wp:docPr id="7" name="Text Box 7"/>
+                <wp:cNvGraphicFramePr/>
+                <a:graphic xmlns:a="http://schemas.openxmlformats.org/drawingml/2006/main">
+                  <a:graphicData uri="http://schemas.microsoft.com/office/word/2010/wordprocessingShape">
+                    <wps:wsp>
+                      <wps:cNvSpPr txBox="1"/>
+                      <wps:spPr>
+                        <a:xfrm>
+                          <a:off x="0" y="0"/>
+                          <a:ext cx="4365625" cy="635"/>
+                        </a:xfrm>
+                        <a:prstGeom prst="rect">
+                          <a:avLst/>
+                        </a:prstGeom>
+                        <a:solidFill>
+                          <a:prstClr val="white"/>
+                        </a:solidFill>
+                        <a:ln>
+                          <a:noFill/>
+                        </a:ln>
+                      </wps:spPr>
+                      <wps:txbx>
+                        <w:txbxContent>
+                          <w:p>
+                            <w:pPr>
+                              <w:pStyle w:val="Caption"/>
+                              <w:rPr>
+                                <w:i/>
+                                <w:noProof/>
+                              </w:rPr>
+                            </w:pPr>
+                            <w:r>
+                              <w:t xml:space="preserve">Figure </w:t>
+                            </w:r>
+                            <w:r>
+                              <w:fldChar w:fldCharType="begin"/>
+                            </w:r>
+                            <w:r>
+                              <w:instrText xml:space="preserve"> SEQ Figure \* ARABIC </w:instrText>
+                            </w:r>
+                            <w:r>
+                              <w:fldChar w:fldCharType="separate"/>
+                            </w:r>
+                            <w:r>
+                              <w:rPr>
+                                <w:noProof/>
+                              </w:rPr>
+                              <w:t>4</w:t>
+                            </w:r>
+                            <w:r>
+                              <w:fldChar w:fldCharType="end"/>
+                            </w:r>
+                            <w:r>
+                              <w:t xml:space="preserve"> Frame</w:t>
+                            </w:r>
+                            <w:r>
+                              <w:t xml:space="preserve"> </w:t>
+                            </w:r>
+                            <w:r>
+                              <w:t>S</w:t>
+                            </w:r>
+                            <w:r>
+                              <w:t>ignal</w:t>
+                            </w:r>
+                            <w:r>
+                              <w:rPr>
+                                <w:noProof/>
+                              </w:rPr>
+                              <w:t xml:space="preserve"> Visualiztion [2]</w:t>
+                            </w:r>
+                          </w:p>
+                        </w:txbxContent>
+                      </wps:txbx>
+                      <wps:bodyPr rot="0" spcFirstLastPara="0" vertOverflow="overflow" horzOverflow="overflow" vert="horz" wrap="square" lIns="0" tIns="0" rIns="0" bIns="0" numCol="1" spcCol="0" rtlCol="0" fromWordArt="0" anchor="t" anchorCtr="0" forceAA="0" compatLnSpc="1">
+                        <a:prstTxWarp prst="textNoShape">
+                          <a:avLst/>
+                        </a:prstTxWarp>
+                        <a:spAutoFit/>
+                      </wps:bodyPr>
+                    </wps:wsp>
+                  </a:graphicData>
+                </a:graphic>
+              </wp:anchor>
+            </w:drawing>
+          </mc:Choice>
+          <mc:Fallback>
+            <w:pict>
+              <v:shape w14:anchorId="647380F6" id="Text Box 7" o:spid="_x0000_s1029" type="#_x0000_t202" style="position:absolute;left:0;text-align:left;margin-left:65.15pt;margin-top:265.85pt;width:343.75pt;height:.05pt;z-index:251695104;visibility:visible;mso-wrap-style:square;mso-wrap-distance-left:9pt;mso-wrap-distance-top:0;mso-wrap-distance-right:9pt;mso-wrap-distance-bottom:0;mso-position-horizontal:absolute;mso-position-horizontal-relative:text;mso-position-vertical:absolute;mso-position-vertical-relative:text;v-text-anchor:top" o:gfxdata="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" stroked="f">
+                <v:textbox style="mso-fit-shape-to-text:t" inset="0,0,0,0">
+                  <w:txbxContent>
+                    <w:p>
+                      <w:pPr>
+                        <w:pStyle w:val="Caption"/>
+                        <w:rPr>
+                          <w:i/>
+                          <w:noProof/>
+                        </w:rPr>
+                      </w:pPr>
+                      <w:r>
+                        <w:t xml:space="preserve">Figure </w:t>
+                      </w:r>
+                      <w:r>
+                        <w:fldChar w:fldCharType="begin"/>
+                      </w:r>
+                      <w:r>
+                        <w:instrText xml:space="preserve"> SEQ Figure \* ARABIC </w:instrText>
+                      </w:r>
+                      <w:r>
+                        <w:fldChar w:fldCharType="separate"/>
+                      </w:r>
+                      <w:r>
+                        <w:rPr>
+                          <w:noProof/>
+                        </w:rPr>
+                        <w:t>4</w:t>
+                      </w:r>
+                      <w:r>
+                        <w:fldChar w:fldCharType="end"/>
+                      </w:r>
+                      <w:r>
+                        <w:t xml:space="preserve"> Frame</w:t>
+                      </w:r>
+                      <w:r>
+                        <w:t xml:space="preserve"> </w:t>
+                      </w:r>
+                      <w:r>
+                        <w:t>S</w:t>
+                      </w:r>
+                      <w:r>
+                        <w:t>ignal</w:t>
+                      </w:r>
+                      <w:r>
+                        <w:rPr>
+                          <w:noProof/>
+                        </w:rPr>
+                        <w:t xml:space="preserve"> Visualiztion [2]</w:t>
+                      </w:r>
+                    </w:p>
+                  </w:txbxContent>
+                </v:textbox>
+                <w10:wrap type="topAndBottom"/>
+              </v:shape>
+            </w:pict>
+          </mc:Fallback>
+        </mc:AlternateContent>
+      </w:r>
+      <w:r>
+        <w:rPr>
+          <w:b/>
+          <w:noProof/>
+          <w:szCs w:val="20"/>
+        </w:rPr>
+        <w:drawing>
+          <wp:anchor distT="0" distB="0" distL="114300" distR="114300" simplePos="0" relativeHeight="251693056" behindDoc="0" locked="0" layoutInCell="1" allowOverlap="1" wp14:anchorId="1BCF6406" wp14:editId="1F17E753">
+            <wp:simplePos x="0" y="0"/>
+            <wp:positionH relativeFrom="margin">
+              <wp:align>center</wp:align>
+            </wp:positionH>
+            <wp:positionV relativeFrom="paragraph">
+              <wp:posOffset>312420</wp:posOffset>
+            </wp:positionV>
+            <wp:extent cx="4365812" cy="3007294"/>
+            <wp:effectExtent l="19050" t="19050" r="15875" b="22225"/>
+            <wp:wrapTopAndBottom/>
+            <wp:docPr id="3" name="Picture 3"/>
+            <wp:cNvGraphicFramePr>
+              <a:graphicFrameLocks xmlns:a="http://schemas.openxmlformats.org/drawingml/2006/main" noChangeAspect="1"/>
+            </wp:cNvGraphicFramePr>
+            <a:graphic xmlns:a="http://schemas.openxmlformats.org/drawingml/2006/main">
+              <a:graphicData uri="http://schemas.openxmlformats.org/drawingml/2006/picture">
+                <pic:pic xmlns:pic="http://schemas.openxmlformats.org/drawingml/2006/picture">
+                  <pic:nvPicPr>
+                    <pic:cNvPr id="3" name="problem3a_frames.png"/>
+                    <pic:cNvPicPr/>
+                  </pic:nvPicPr>
+                  <pic:blipFill rotWithShape="1">
+                    <a:blip r:embed="rId20">
+                      <a:extLst>
+                        <a:ext uri="{28A0092B-C50C-407E-A947-70E740481C1C}">
+                          <a14:useLocalDpi xmlns:a14="http://schemas.microsoft.com/office/drawing/2010/main" val="0"/>
+                        </a:ext>
+                      </a:extLst>
+                    </a:blip>
+                    <a:srcRect l="8038" t="1567" r="8660" b="2797"/>
+                    <a:stretch/>
+                  </pic:blipFill>
+                  <pic:spPr bwMode="auto">
+                    <a:xfrm>
+                      <a:off x="0" y="0"/>
+                      <a:ext cx="4365812" cy="3007294"/>
+                    </a:xfrm>
+                    <a:prstGeom prst="rect">
+                      <a:avLst/>
+                    </a:prstGeom>
+                    <a:ln>
+                      <a:solidFill>
+                        <a:schemeClr val="accent1"/>
+                      </a:solidFill>
+                    </a:ln>
+                    <a:extLst>
+                      <a:ext uri="{53640926-AAD7-44D8-BBD7-CCE9431645EC}">
+                        <a14:shadowObscured xmlns:a14="http://schemas.microsoft.com/office/drawing/2010/main"/>
+                      </a:ext>
+                    </a:extLst>
+                  </pic:spPr>
+                </pic:pic>
+              </a:graphicData>
+            </a:graphic>
+          </wp:anchor>
+        </w:drawing>
+      </w:r>
+      <w:r>
+        <w:rPr>
+          <w:lang w:bidi="ar-EG"/>
+        </w:rPr>
+        <w:t>Frame Segmentation and Visualization</w:t>
+      </w:r>
+    </w:p>
+    <w:p>
+      <w:r>
         <w:rPr>
           <w:b/>
           <w:sz w:val="20"/>
           <w:szCs w:val="20"/>
         </w:rPr>
-      </w:pPr>
-    </w:p>
-    <w:p>
-      <w:pPr>
+        <w:t xml:space="preserve">As shown in </w:t>
+      </w:r>
+      <w:r>
         <w:rPr>
           <w:b/>
           <w:sz w:val="20"/>
           <w:szCs w:val="20"/>
         </w:rPr>
-      </w:pPr>
-    </w:p>
-    <w:p>
-      <w:pPr>
+        <w:t>F</w:t>
+      </w:r>
+      <w:r>
         <w:rPr>
           <w:b/>
           <w:sz w:val="20"/>
           <w:szCs w:val="20"/>
         </w:rPr>
-      </w:pPr>
+        <w:t xml:space="preserve">igure 4, </w:t>
+      </w:r>
+      <w:r>
+        <w:t xml:space="preserve">The signal </w:t>
+      </w:r>
+      <m:oMath>
+        <m:r>
+          <w:rPr>
+            <w:rFonts w:ascii="Cambria Math" w:hAnsi="Cambria Math"/>
+          </w:rPr>
+          <m:t>s</m:t>
+        </m:r>
+        <m:d>
+          <m:dPr>
+            <m:begChr m:val="["/>
+            <m:endChr m:val="]"/>
+            <m:ctrlPr>
+              <w:rPr>
+                <w:rFonts w:ascii="Cambria Math" w:hAnsi="Cambria Math"/>
+                <w:i/>
+              </w:rPr>
+            </m:ctrlPr>
+          </m:dPr>
+          <m:e>
+            <m:r>
+              <w:rPr>
+                <w:rFonts w:ascii="Cambria Math" w:hAnsi="Cambria Math"/>
+              </w:rPr>
+              <m:t>n</m:t>
+            </m:r>
+          </m:e>
+        </m:d>
+      </m:oMath>
+      <w:r>
+        <w:t xml:space="preserve"> was segmented into two overlapping frames based on the specified parameters (</w:t>
+      </w:r>
+      <m:oMath>
+        <m:r>
+          <w:rPr>
+            <w:rFonts w:ascii="Cambria Math" w:hAnsi="Cambria Math"/>
+          </w:rPr>
+          <m:t>N=6, R=4</m:t>
+        </m:r>
+      </m:oMath>
+      <w:r>
+        <w:t>)</w:t>
+      </w:r>
     </w:p>
     <w:p>
       <w:pPr>
+        <w:pStyle w:val="ListParagraph"/>
+        <w:widowControl/>
+        <w:numPr>
+          <w:ilvl w:val="0"/>
+          <w:numId w:val="9"/>
+        </w:numPr>
+        <w:autoSpaceDE/>
+        <w:autoSpaceDN/>
+        <w:spacing w:before="100" w:beforeAutospacing="1" w:after="100" w:afterAutospacing="1"/>
+        <w:rPr>
+          <w:sz w:val="24"/>
+          <w:szCs w:val="24"/>
+        </w:rPr>
+      </w:pPr>
+      <w:r>
         <w:rPr>
           <w:b/>
-          <w:sz w:val="20"/>
-          <w:szCs w:val="20"/>
-        </w:rPr>
-      </w:pPr>
+          <w:bCs/>
+          <w:sz w:val="24"/>
+          <w:szCs w:val="24"/>
+        </w:rPr>
+        <w:t>Frame 1:</w:t>
+      </w:r>
+      <w:r>
+        <w:rPr>
+          <w:sz w:val="24"/>
+          <w:szCs w:val="24"/>
+        </w:rPr>
+        <w:t xml:space="preserve"> Starts at index </w:t>
+      </w:r>
+      <m:oMath>
+        <m:r>
+          <w:rPr>
+            <w:rFonts w:ascii="Cambria Math" w:hAnsi="Cambria Math"/>
+            <w:sz w:val="24"/>
+            <w:szCs w:val="24"/>
+          </w:rPr>
+          <m:t>n=1.</m:t>
+        </m:r>
+      </m:oMath>
+      <w:r>
+        <w:rPr>
+          <w:sz w:val="24"/>
+          <w:szCs w:val="24"/>
+        </w:rPr>
+        <w:t xml:space="preserve"> Contains samples </w:t>
+      </w:r>
+      <m:oMath>
+        <m:r>
+          <w:rPr>
+            <w:rFonts w:ascii="Cambria Math" w:hAnsi="Cambria Math"/>
+            <w:sz w:val="24"/>
+            <w:szCs w:val="24"/>
+          </w:rPr>
+          <m:t>s</m:t>
+        </m:r>
+        <m:d>
+          <m:dPr>
+            <m:begChr m:val="["/>
+            <m:endChr m:val="]"/>
+            <m:ctrlPr>
+              <w:rPr>
+                <w:rFonts w:ascii="Cambria Math" w:hAnsi="Cambria Math"/>
+                <w:i/>
+                <w:sz w:val="24"/>
+                <w:szCs w:val="24"/>
+              </w:rPr>
+            </m:ctrlPr>
+          </m:dPr>
+          <m:e>
+            <m:r>
+              <w:rPr>
+                <w:rFonts w:ascii="Cambria Math" w:hAnsi="Cambria Math"/>
+                <w:sz w:val="24"/>
+                <w:szCs w:val="24"/>
+              </w:rPr>
+              <m:t>1</m:t>
+            </m:r>
+          </m:e>
+        </m:d>
+      </m:oMath>
+      <w:r>
+        <w:rPr>
+          <w:sz w:val="24"/>
+          <w:szCs w:val="24"/>
+        </w:rPr>
+        <w:t xml:space="preserve"> to </w:t>
+      </w:r>
+      <m:oMath>
+        <m:r>
+          <w:rPr>
+            <w:rFonts w:ascii="Cambria Math" w:hAnsi="Cambria Math"/>
+            <w:sz w:val="24"/>
+            <w:szCs w:val="24"/>
+          </w:rPr>
+          <m:t>s</m:t>
+        </m:r>
+        <m:d>
+          <m:dPr>
+            <m:begChr m:val="["/>
+            <m:endChr m:val="]"/>
+            <m:ctrlPr>
+              <w:rPr>
+                <w:rFonts w:ascii="Cambria Math" w:hAnsi="Cambria Math"/>
+                <w:i/>
+                <w:sz w:val="24"/>
+                <w:szCs w:val="24"/>
+              </w:rPr>
+            </m:ctrlPr>
+          </m:dPr>
+          <m:e>
+            <m:r>
+              <w:rPr>
+                <w:rFonts w:ascii="Cambria Math" w:hAnsi="Cambria Math"/>
+                <w:sz w:val="24"/>
+                <w:szCs w:val="24"/>
+              </w:rPr>
+              <m:t>6</m:t>
+            </m:r>
+          </m:e>
+        </m:d>
+      </m:oMath>
     </w:p>
     <w:p>
       <w:pPr>
-        <w:rPr>
-          <w:b/>
-          <w:sz w:val="20"/>
-          <w:szCs w:val="20"/>
-        </w:rPr>
-      </w:pPr>
+        <w:widowControl/>
+        <w:autoSpaceDE/>
+        <w:autoSpaceDN/>
+        <w:spacing w:before="100" w:beforeAutospacing="1" w:after="100" w:afterAutospacing="1"/>
+        <w:ind w:left="720"/>
+        <w:rPr>
+          <w:sz w:val="24"/>
+          <w:szCs w:val="24"/>
+        </w:rPr>
+      </w:pPr>
+      <m:oMathPara>
+        <m:oMath>
+          <m:sSub>
+            <m:sSubPr>
+              <m:ctrlPr>
+                <w:rPr>
+                  <w:rFonts w:ascii="Cambria Math" w:hAnsi="Cambria Math"/>
+                  <w:i/>
+                  <w:sz w:val="24"/>
+                  <w:szCs w:val="24"/>
+                </w:rPr>
+              </m:ctrlPr>
+            </m:sSubPr>
+            <m:e>
+              <m:r>
+                <w:rPr>
+                  <w:rFonts w:ascii="Cambria Math" w:hAnsi="Cambria Math"/>
+                  <w:sz w:val="24"/>
+                  <w:szCs w:val="24"/>
+                </w:rPr>
+                <m:t>s</m:t>
+              </m:r>
+            </m:e>
+            <m:sub>
+              <m:r>
+                <w:rPr>
+                  <w:rFonts w:ascii="Cambria Math" w:hAnsi="Cambria Math"/>
+                  <w:sz w:val="24"/>
+                  <w:szCs w:val="24"/>
+                </w:rPr>
+                <m:t>1</m:t>
+              </m:r>
+            </m:sub>
+          </m:sSub>
+          <m:r>
+            <w:rPr>
+              <w:rFonts w:ascii="Cambria Math" w:hAnsi="Cambria Math"/>
+              <w:sz w:val="24"/>
+              <w:szCs w:val="24"/>
+            </w:rPr>
+            <m:t>=</m:t>
+          </m:r>
+          <m:d>
+            <m:dPr>
+              <m:begChr m:val="["/>
+              <m:endChr m:val="]"/>
+              <m:ctrlPr>
+                <w:rPr>
+                  <w:rFonts w:ascii="Cambria Math" w:hAnsi="Cambria Math"/>
+                  <w:i/>
+                  <w:sz w:val="24"/>
+                  <w:szCs w:val="24"/>
+                </w:rPr>
+              </m:ctrlPr>
+            </m:dPr>
+            <m:e>
+              <m:r>
+                <w:rPr>
+                  <w:rFonts w:ascii="Cambria Math" w:hAnsi="Cambria Math"/>
+                  <w:sz w:val="24"/>
+                  <w:szCs w:val="24"/>
+                </w:rPr>
+                <m:t>1,4,0,-4,-1,2</m:t>
+              </m:r>
+            </m:e>
+          </m:d>
+        </m:oMath>
+      </m:oMathPara>
     </w:p>
     <w:p>
       <w:pPr>
-        <w:rPr>
-          <w:b/>
-          <w:sz w:val="20"/>
-          <w:szCs w:val="20"/>
-        </w:rPr>
-      </w:pPr>
+        <w:pStyle w:val="NormalWeb"/>
+        <w:numPr>
+          <w:ilvl w:val="0"/>
+          <w:numId w:val="9"/>
+        </w:numPr>
+      </w:pPr>
+      <w:r>
+        <w:rPr>
+          <w:rStyle w:val="Strong"/>
+        </w:rPr>
+        <w:t>Frame 2:</w:t>
+      </w:r>
+      <w:r>
+        <w:t xml:space="preserve"> Starts at index</w:t>
+      </w:r>
+      <m:oMath>
+        <m:r>
+          <w:rPr>
+            <w:rFonts w:ascii="Cambria Math" w:hAnsi="Cambria Math"/>
+          </w:rPr>
+          <m:t xml:space="preserve"> n=5</m:t>
+        </m:r>
+      </m:oMath>
+      <w:r>
+        <w:t xml:space="preserve"> (</w:t>
+      </w:r>
+      <m:oMath>
+        <m:r>
+          <w:rPr>
+            <w:rFonts w:ascii="Cambria Math" w:hAnsi="Cambria Math"/>
+          </w:rPr>
+          <m:t>1 + R = 1 + 4</m:t>
+        </m:r>
+      </m:oMath>
+      <w:r>
+        <w:t xml:space="preserve">). Contains samples </w:t>
+      </w:r>
+      <m:oMath>
+        <m:r>
+          <w:rPr>
+            <w:rFonts w:ascii="Cambria Math" w:hAnsi="Cambria Math"/>
+          </w:rPr>
+          <m:t>s</m:t>
+        </m:r>
+        <m:d>
+          <m:dPr>
+            <m:begChr m:val="["/>
+            <m:endChr m:val="]"/>
+            <m:ctrlPr>
+              <w:rPr>
+                <w:rFonts w:ascii="Cambria Math" w:hAnsi="Cambria Math"/>
+                <w:i/>
+              </w:rPr>
+            </m:ctrlPr>
+          </m:dPr>
+          <m:e>
+            <m:r>
+              <w:rPr>
+                <w:rFonts w:ascii="Cambria Math" w:hAnsi="Cambria Math"/>
+              </w:rPr>
+              <m:t>5</m:t>
+            </m:r>
+          </m:e>
+        </m:d>
+        <m:r>
+          <w:rPr>
+            <w:rFonts w:ascii="Cambria Math" w:hAnsi="Cambria Math"/>
+          </w:rPr>
+          <m:t xml:space="preserve"> </m:t>
+        </m:r>
+        <m:r>
+          <w:rPr>
+            <w:rFonts w:ascii="Cambria Math" w:hAnsi="Cambria Math"/>
+          </w:rPr>
+          <m:t>to</m:t>
+        </m:r>
+        <m:r>
+          <w:rPr>
+            <w:rFonts w:ascii="Cambria Math" w:hAnsi="Cambria Math"/>
+          </w:rPr>
+          <m:t xml:space="preserve"> </m:t>
+        </m:r>
+        <m:r>
+          <w:rPr>
+            <w:rFonts w:ascii="Cambria Math" w:hAnsi="Cambria Math"/>
+          </w:rPr>
+          <m:t>s</m:t>
+        </m:r>
+        <m:d>
+          <m:dPr>
+            <m:begChr m:val="["/>
+            <m:endChr m:val="]"/>
+            <m:ctrlPr>
+              <w:rPr>
+                <w:rFonts w:ascii="Cambria Math" w:hAnsi="Cambria Math"/>
+                <w:i/>
+              </w:rPr>
+            </m:ctrlPr>
+          </m:dPr>
+          <m:e>
+            <m:r>
+              <w:rPr>
+                <w:rFonts w:ascii="Cambria Math" w:hAnsi="Cambria Math"/>
+              </w:rPr>
+              <m:t>10</m:t>
+            </m:r>
+          </m:e>
+        </m:d>
+      </m:oMath>
     </w:p>
     <w:p>
       <w:pPr>
-        <w:rPr>
-          <w:b/>
-          <w:sz w:val="20"/>
-          <w:szCs w:val="20"/>
-        </w:rPr>
-      </w:pPr>
+        <w:widowControl/>
+        <w:autoSpaceDE/>
+        <w:autoSpaceDN/>
+        <w:spacing w:before="100" w:beforeAutospacing="1" w:after="100" w:afterAutospacing="1"/>
+        <w:ind w:left="720"/>
+        <w:rPr>
+          <w:sz w:val="24"/>
+          <w:szCs w:val="24"/>
+        </w:rPr>
+      </w:pPr>
+      <m:oMathPara>
+        <m:oMath>
+          <m:sSub>
+            <m:sSubPr>
+              <m:ctrlPr>
+                <w:rPr>
+                  <w:rFonts w:ascii="Cambria Math" w:hAnsi="Cambria Math"/>
+                  <w:i/>
+                  <w:sz w:val="24"/>
+                  <w:szCs w:val="24"/>
+                </w:rPr>
+              </m:ctrlPr>
+            </m:sSubPr>
+            <m:e>
+              <m:r>
+                <m:rPr>
+                  <m:sty m:val="bi"/>
+                </m:rPr>
+                <w:rPr>
+                  <w:rFonts w:ascii="Cambria Math" w:hAnsi="Cambria Math"/>
+                  <w:sz w:val="24"/>
+                  <w:szCs w:val="24"/>
+                </w:rPr>
+                <m:t>s</m:t>
+              </m:r>
+            </m:e>
+            <m:sub>
+              <m:r>
+                <m:rPr>
+                  <m:sty m:val="bi"/>
+                </m:rPr>
+                <w:rPr>
+                  <w:rFonts w:ascii="Cambria Math" w:hAnsi="Cambria Math"/>
+                  <w:sz w:val="24"/>
+                  <w:szCs w:val="24"/>
+                </w:rPr>
+                <m:t>2</m:t>
+              </m:r>
+            </m:sub>
+          </m:sSub>
+          <m:r>
+            <w:rPr>
+              <w:rFonts w:ascii="Cambria Math" w:hAnsi="Cambria Math"/>
+              <w:sz w:val="24"/>
+              <w:szCs w:val="24"/>
+            </w:rPr>
+            <m:t>=</m:t>
+          </m:r>
+          <m:d>
+            <m:dPr>
+              <m:begChr m:val="["/>
+              <m:endChr m:val="]"/>
+              <m:ctrlPr>
+                <w:rPr>
+                  <w:rFonts w:ascii="Cambria Math" w:hAnsi="Cambria Math"/>
+                  <w:i/>
+                  <w:sz w:val="24"/>
+                  <w:szCs w:val="24"/>
+                </w:rPr>
+              </m:ctrlPr>
+            </m:dPr>
+            <m:e>
+              <m:r>
+                <w:rPr>
+                  <w:rFonts w:ascii="Cambria Math" w:hAnsi="Cambria Math"/>
+                  <w:sz w:val="24"/>
+                  <w:szCs w:val="24"/>
+                </w:rPr>
+                <m:t>-1,2</m:t>
+              </m:r>
+              <m:r>
+                <w:rPr>
+                  <w:rFonts w:ascii="Cambria Math" w:hAnsi="Cambria Math"/>
+                  <w:sz w:val="24"/>
+                  <w:szCs w:val="24"/>
+                </w:rPr>
+                <m:t>,4,-1,2,5</m:t>
+              </m:r>
+            </m:e>
+          </m:d>
+        </m:oMath>
+      </m:oMathPara>
     </w:p>
     <w:p>
-      <w:pPr>
+      <w:r>
+        <w:t>The overall segmentation relative to the signal and the individual time-domain shape of each frame can be see</w:t>
+      </w:r>
+      <w:r>
+        <w:t>n in Figure 5.</w:t>
+      </w:r>
+    </w:p>
+    <w:p>
+      <w:pPr>
+        <w:pStyle w:val="Heading2"/>
+      </w:pPr>
+      <w:r>
+        <w:t>LPC Solution</w:t>
+      </w:r>
+      <w:r>
+        <w:rPr>
+          <w:noProof/>
+        </w:rPr>
+        <mc:AlternateContent>
+          <mc:Choice Requires="wps">
+            <w:drawing>
+              <wp:anchor distT="0" distB="0" distL="114300" distR="114300" simplePos="0" relativeHeight="251698176" behindDoc="0" locked="0" layoutInCell="1" allowOverlap="1" wp14:anchorId="348D40A0" wp14:editId="236C9EBF">
+                <wp:simplePos x="0" y="0"/>
+                <wp:positionH relativeFrom="column">
+                  <wp:posOffset>932180</wp:posOffset>
+                </wp:positionH>
+                <wp:positionV relativeFrom="paragraph">
+                  <wp:posOffset>1521460</wp:posOffset>
+                </wp:positionV>
+                <wp:extent cx="4161790" cy="635"/>
+                <wp:effectExtent l="0" t="0" r="0" b="0"/>
+                <wp:wrapTopAndBottom/>
+                <wp:docPr id="9" name="Text Box 9"/>
+                <wp:cNvGraphicFramePr/>
+                <a:graphic xmlns:a="http://schemas.openxmlformats.org/drawingml/2006/main">
+                  <a:graphicData uri="http://schemas.microsoft.com/office/word/2010/wordprocessingShape">
+                    <wps:wsp>
+                      <wps:cNvSpPr txBox="1"/>
+                      <wps:spPr>
+                        <a:xfrm>
+                          <a:off x="0" y="0"/>
+                          <a:ext cx="4161790" cy="635"/>
+                        </a:xfrm>
+                        <a:prstGeom prst="rect">
+                          <a:avLst/>
+                        </a:prstGeom>
+                        <a:solidFill>
+                          <a:prstClr val="white"/>
+                        </a:solidFill>
+                        <a:ln>
+                          <a:noFill/>
+                        </a:ln>
+                      </wps:spPr>
+                      <wps:txbx>
+                        <w:txbxContent>
+                          <w:p>
+                            <w:pPr>
+                              <w:pStyle w:val="Caption"/>
+                              <w:rPr>
+                                <w:noProof/>
+                                <w:sz w:val="24"/>
+                                <w:szCs w:val="24"/>
+                              </w:rPr>
+                            </w:pPr>
+                            <w:r>
+                              <w:t xml:space="preserve">Figure </w:t>
+                            </w:r>
+                            <w:r>
+                              <w:fldChar w:fldCharType="begin"/>
+                            </w:r>
+                            <w:r>
+                              <w:instrText xml:space="preserve"> SEQ Figure \* ARABIC </w:instrText>
+                            </w:r>
+                            <w:r>
+                              <w:fldChar w:fldCharType="separate"/>
+                            </w:r>
+                            <w:r>
+                              <w:rPr>
+                                <w:noProof/>
+                              </w:rPr>
+                              <w:t>5</w:t>
+                            </w:r>
+                            <w:r>
+                              <w:fldChar w:fldCharType="end"/>
+                            </w:r>
+                            <w:r>
+                              <w:t xml:space="preserve"> </w:t>
+                            </w:r>
+                            <w:r>
+                              <w:t xml:space="preserve"> individual frame plots</w:t>
+                            </w:r>
+                            <w:r>
+                              <w:t xml:space="preserve"> [2]</w:t>
+                            </w:r>
+                          </w:p>
+                        </w:txbxContent>
+                      </wps:txbx>
+                      <wps:bodyPr rot="0" spcFirstLastPara="0" vertOverflow="overflow" horzOverflow="overflow" vert="horz" wrap="square" lIns="0" tIns="0" rIns="0" bIns="0" numCol="1" spcCol="0" rtlCol="0" fromWordArt="0" anchor="t" anchorCtr="0" forceAA="0" compatLnSpc="1">
+                        <a:prstTxWarp prst="textNoShape">
+                          <a:avLst/>
+                        </a:prstTxWarp>
+                        <a:spAutoFit/>
+                      </wps:bodyPr>
+                    </wps:wsp>
+                  </a:graphicData>
+                </a:graphic>
+              </wp:anchor>
+            </w:drawing>
+          </mc:Choice>
+          <mc:Fallback>
+            <w:pict>
+              <v:shape w14:anchorId="348D40A0" id="Text Box 9" o:spid="_x0000_s1030" type="#_x0000_t202" style="position:absolute;left:0;text-align:left;margin-left:73.4pt;margin-top:119.8pt;width:327.7pt;height:.05pt;z-index:251698176;visibility:visible;mso-wrap-style:square;mso-wrap-distance-left:9pt;mso-wrap-distance-top:0;mso-wrap-distance-right:9pt;mso-wrap-distance-bottom:0;mso-position-horizontal:absolute;mso-position-horizontal-relative:text;mso-position-vertical:absolute;mso-position-vertical-relative:text;v-text-anchor:top" o:gfxdata="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" stroked="f">
+                <v:textbox style="mso-fit-shape-to-text:t" inset="0,0,0,0">
+                  <w:txbxContent>
+                    <w:p>
+                      <w:pPr>
+                        <w:pStyle w:val="Caption"/>
+                        <w:rPr>
+                          <w:noProof/>
+                          <w:sz w:val="24"/>
+                          <w:szCs w:val="24"/>
+                        </w:rPr>
+                      </w:pPr>
+                      <w:r>
+                        <w:t xml:space="preserve">Figure </w:t>
+                      </w:r>
+                      <w:r>
+                        <w:fldChar w:fldCharType="begin"/>
+                      </w:r>
+                      <w:r>
+                        <w:instrText xml:space="preserve"> SEQ Figure \* ARABIC </w:instrText>
+                      </w:r>
+                      <w:r>
+                        <w:fldChar w:fldCharType="separate"/>
+                      </w:r>
+                      <w:r>
+                        <w:rPr>
+                          <w:noProof/>
+                        </w:rPr>
+                        <w:t>5</w:t>
+                      </w:r>
+                      <w:r>
+                        <w:fldChar w:fldCharType="end"/>
+                      </w:r>
+                      <w:r>
+                        <w:t xml:space="preserve"> </w:t>
+                      </w:r>
+                      <w:r>
+                        <w:t xml:space="preserve"> individual frame plots</w:t>
+                      </w:r>
+                      <w:r>
+                        <w:t xml:space="preserve"> [2]</w:t>
+                      </w:r>
+                    </w:p>
+                  </w:txbxContent>
+                </v:textbox>
+                <w10:wrap type="topAndBottom"/>
+              </v:shape>
+            </w:pict>
+          </mc:Fallback>
+        </mc:AlternateContent>
+      </w:r>
+      <w:r>
+        <w:rPr>
+          <w:noProof/>
+        </w:rPr>
+        <w:drawing>
+          <wp:anchor distT="0" distB="0" distL="114300" distR="114300" simplePos="0" relativeHeight="251696128" behindDoc="0" locked="0" layoutInCell="1" allowOverlap="1" wp14:anchorId="4295F6E3" wp14:editId="0FA156AD">
+            <wp:simplePos x="0" y="0"/>
+            <wp:positionH relativeFrom="margin">
+              <wp:align>center</wp:align>
+            </wp:positionH>
+            <wp:positionV relativeFrom="paragraph">
+              <wp:posOffset>178584</wp:posOffset>
+            </wp:positionV>
+            <wp:extent cx="4162044" cy="1285875"/>
+            <wp:effectExtent l="19050" t="19050" r="10160" b="9525"/>
+            <wp:wrapTopAndBottom/>
+            <wp:docPr id="8" name="Picture 8"/>
+            <wp:cNvGraphicFramePr>
+              <a:graphicFrameLocks xmlns:a="http://schemas.openxmlformats.org/drawingml/2006/main" noChangeAspect="1"/>
+            </wp:cNvGraphicFramePr>
+            <a:graphic xmlns:a="http://schemas.openxmlformats.org/drawingml/2006/main">
+              <a:graphicData uri="http://schemas.openxmlformats.org/drawingml/2006/picture">
+                <pic:pic xmlns:pic="http://schemas.openxmlformats.org/drawingml/2006/picture">
+                  <pic:nvPicPr>
+                    <pic:cNvPr id="8" name="problem3a_frames_gird.png"/>
+                    <pic:cNvPicPr/>
+                  </pic:nvPicPr>
+                  <pic:blipFill rotWithShape="1">
+                    <a:blip r:embed="rId21">
+                      <a:extLst>
+                        <a:ext uri="{28A0092B-C50C-407E-A947-70E740481C1C}">
+                          <a14:useLocalDpi xmlns:a14="http://schemas.microsoft.com/office/drawing/2010/main" val="0"/>
+                        </a:ext>
+                      </a:extLst>
+                    </a:blip>
+                    <a:srcRect l="9391" r="21403" b="58562"/>
+                    <a:stretch/>
+                  </pic:blipFill>
+                  <pic:spPr bwMode="auto">
+                    <a:xfrm>
+                      <a:off x="0" y="0"/>
+                      <a:ext cx="4162044" cy="1285875"/>
+                    </a:xfrm>
+                    <a:prstGeom prst="rect">
+                      <a:avLst/>
+                    </a:prstGeom>
+                    <a:ln>
+                      <a:solidFill>
+                        <a:schemeClr val="accent1"/>
+                      </a:solidFill>
+                    </a:ln>
+                    <a:extLst>
+                      <a:ext uri="{53640926-AAD7-44D8-BBD7-CCE9431645EC}">
+                        <a14:shadowObscured xmlns:a14="http://schemas.microsoft.com/office/drawing/2010/main"/>
+                      </a:ext>
+                    </a:extLst>
+                  </pic:spPr>
+                </pic:pic>
+              </a:graphicData>
+            </a:graphic>
+          </wp:anchor>
+        </w:drawing>
+      </w:r>
+    </w:p>
+    <w:p>
+      <w:r>
+        <w:t xml:space="preserve">As shown in </w:t>
+      </w:r>
+      <w:r>
+        <w:t>Table 5</w:t>
+      </w:r>
+      <w:r>
+        <w:t>, t</w:t>
+      </w:r>
+      <w:r>
+        <w:t>he Yule-Walker equations were solved for each frame using the autocorrelation vectors to determine the LPC coefficients (</w:t>
+      </w:r>
+      <m:oMath>
+        <m:sSub>
+          <m:sSubPr>
+            <m:ctrlPr>
+              <w:rPr>
+                <w:rFonts w:ascii="Cambria Math" w:hAnsi="Cambria Math"/>
+                <w:i/>
+              </w:rPr>
+            </m:ctrlPr>
+          </m:sSubPr>
+          <m:e>
+            <m:r>
+              <w:rPr>
+                <w:rFonts w:ascii="Cambria Math" w:hAnsi="Cambria Math"/>
+              </w:rPr>
+              <m:t>a</m:t>
+            </m:r>
+          </m:e>
+          <m:sub>
+            <m:r>
+              <w:rPr>
+                <w:rFonts w:ascii="Cambria Math" w:hAnsi="Cambria Math"/>
+              </w:rPr>
+              <m:t>1</m:t>
+            </m:r>
+          </m:sub>
+        </m:sSub>
+        <m:r>
+          <w:rPr>
+            <w:rFonts w:ascii="Cambria Math" w:hAnsi="Cambria Math"/>
+          </w:rPr>
+          <m:t>,</m:t>
+        </m:r>
+        <m:sSub>
+          <m:sSubPr>
+            <m:ctrlPr>
+              <w:rPr>
+                <w:rFonts w:ascii="Cambria Math" w:hAnsi="Cambria Math"/>
+                <w:i/>
+              </w:rPr>
+            </m:ctrlPr>
+          </m:sSubPr>
+          <m:e>
+            <m:r>
+              <w:rPr>
+                <w:rFonts w:ascii="Cambria Math" w:hAnsi="Cambria Math"/>
+              </w:rPr>
+              <m:t>a</m:t>
+            </m:r>
+          </m:e>
+          <m:sub>
+            <m:r>
+              <w:rPr>
+                <w:rFonts w:ascii="Cambria Math" w:hAnsi="Cambria Math"/>
+              </w:rPr>
+              <m:t>2</m:t>
+            </m:r>
+          </m:sub>
+        </m:sSub>
+      </m:oMath>
+      <w:r>
+        <w:t>) and the resulting minimum mean-squared prediction error (</w:t>
+      </w:r>
+      <m:oMath>
+        <m:sSub>
+          <m:sSubPr>
+            <m:ctrlPr>
+              <w:rPr>
+                <w:rFonts w:ascii="Cambria Math" w:hAnsi="Cambria Math"/>
+                <w:i/>
+              </w:rPr>
+            </m:ctrlPr>
+          </m:sSubPr>
+          <m:e>
+            <m:r>
+              <w:rPr>
+                <w:rFonts w:ascii="Cambria Math" w:hAnsi="Cambria Math"/>
+              </w:rPr>
+              <m:t>E</m:t>
+            </m:r>
+          </m:e>
+          <m:sub>
+            <m:r>
+              <w:rPr>
+                <w:rFonts w:ascii="Cambria Math" w:hAnsi="Cambria Math"/>
+              </w:rPr>
+              <m:t>p</m:t>
+            </m:r>
+          </m:sub>
+        </m:sSub>
+      </m:oMath>
+      <w:r>
+        <w:t>).</w:t>
+      </w:r>
+    </w:p>
+    <w:p>
+      <w:r>
+        <w:rPr>
+          <w:noProof/>
+        </w:rPr>
+        <w:drawing>
+          <wp:anchor distT="0" distB="0" distL="114300" distR="114300" simplePos="0" relativeHeight="251699200" behindDoc="0" locked="0" layoutInCell="1" allowOverlap="1" wp14:anchorId="3DC42B02" wp14:editId="202BBF1B">
+            <wp:simplePos x="0" y="0"/>
+            <wp:positionH relativeFrom="margin">
+              <wp:align>center</wp:align>
+            </wp:positionH>
+            <wp:positionV relativeFrom="paragraph">
+              <wp:posOffset>373380</wp:posOffset>
+            </wp:positionV>
+            <wp:extent cx="6016625" cy="887095"/>
+            <wp:effectExtent l="19050" t="19050" r="22225" b="27305"/>
+            <wp:wrapTopAndBottom/>
+            <wp:docPr id="10" name="Picture 10"/>
+            <wp:cNvGraphicFramePr>
+              <a:graphicFrameLocks xmlns:a="http://schemas.openxmlformats.org/drawingml/2006/main" noChangeAspect="1"/>
+            </wp:cNvGraphicFramePr>
+            <a:graphic xmlns:a="http://schemas.openxmlformats.org/drawingml/2006/main">
+              <a:graphicData uri="http://schemas.openxmlformats.org/drawingml/2006/picture">
+                <pic:pic xmlns:pic="http://schemas.openxmlformats.org/drawingml/2006/picture">
+                  <pic:nvPicPr>
+                    <pic:cNvPr id="10" name="problem3a_sol.png"/>
+                    <pic:cNvPicPr/>
+                  </pic:nvPicPr>
+                  <pic:blipFill rotWithShape="1">
+                    <a:blip r:embed="rId22" cstate="print">
+                      <a:extLst>
+                        <a:ext uri="{28A0092B-C50C-407E-A947-70E740481C1C}">
+                          <a14:useLocalDpi xmlns:a14="http://schemas.microsoft.com/office/drawing/2010/main" val="0"/>
+                        </a:ext>
+                      </a:extLst>
+                    </a:blip>
+                    <a:srcRect b="84955"/>
+                    <a:stretch/>
+                  </pic:blipFill>
+                  <pic:spPr bwMode="auto">
+                    <a:xfrm>
+                      <a:off x="0" y="0"/>
+                      <a:ext cx="6016625" cy="887095"/>
+                    </a:xfrm>
+                    <a:prstGeom prst="rect">
+                      <a:avLst/>
+                    </a:prstGeom>
+                    <a:ln>
+                      <a:solidFill>
+                        <a:schemeClr val="accent1"/>
+                      </a:solidFill>
+                    </a:ln>
+                    <a:extLst>
+                      <a:ext uri="{53640926-AAD7-44D8-BBD7-CCE9431645EC}">
+                        <a14:shadowObscured xmlns:a14="http://schemas.microsoft.com/office/drawing/2010/main"/>
+                      </a:ext>
+                    </a:extLst>
+                  </pic:spPr>
+                </pic:pic>
+              </a:graphicData>
+            </a:graphic>
+            <wp14:sizeRelV relativeFrom="margin">
+              <wp14:pctHeight>0</wp14:pctHeight>
+            </wp14:sizeRelV>
+          </wp:anchor>
+        </w:drawing>
+      </w:r>
+      <w:r>
+        <w:rPr>
+          <w:noProof/>
+        </w:rPr>
+        <mc:AlternateContent>
+          <mc:Choice Requires="wps">
+            <w:drawing>
+              <wp:anchor distT="0" distB="0" distL="114300" distR="114300" simplePos="0" relativeHeight="251701248" behindDoc="0" locked="0" layoutInCell="1" allowOverlap="1" wp14:anchorId="38A32265" wp14:editId="199961D3">
+                <wp:simplePos x="0" y="0"/>
+                <wp:positionH relativeFrom="column">
+                  <wp:posOffset>-635</wp:posOffset>
+                </wp:positionH>
+                <wp:positionV relativeFrom="paragraph">
+                  <wp:posOffset>126515</wp:posOffset>
+                </wp:positionV>
+                <wp:extent cx="6016625" cy="210185"/>
+                <wp:effectExtent l="0" t="0" r="3175" b="0"/>
+                <wp:wrapTopAndBottom/>
+                <wp:docPr id="11" name="Text Box 11"/>
+                <wp:cNvGraphicFramePr/>
+                <a:graphic xmlns:a="http://schemas.openxmlformats.org/drawingml/2006/main">
+                  <a:graphicData uri="http://schemas.microsoft.com/office/word/2010/wordprocessingShape">
+                    <wps:wsp>
+                      <wps:cNvSpPr txBox="1"/>
+                      <wps:spPr>
+                        <a:xfrm>
+                          <a:off x="0" y="0"/>
+                          <a:ext cx="6016625" cy="210185"/>
+                        </a:xfrm>
+                        <a:prstGeom prst="rect">
+                          <a:avLst/>
+                        </a:prstGeom>
+                        <a:solidFill>
+                          <a:prstClr val="white"/>
+                        </a:solidFill>
+                        <a:ln>
+                          <a:noFill/>
+                        </a:ln>
+                      </wps:spPr>
+                      <wps:txbx>
+                        <w:txbxContent>
+                          <w:p>
+                            <w:pPr>
+                              <w:pStyle w:val="Caption"/>
+                              <w:rPr>
+                                <w:noProof/>
+                              </w:rPr>
+                            </w:pPr>
+                            <w:r>
+                              <w:t xml:space="preserve">Table </w:t>
+                            </w:r>
+                            <w:r>
+                              <w:fldChar w:fldCharType="begin"/>
+                            </w:r>
+                            <w:r>
+                              <w:instrText xml:space="preserve"> SEQ Table \* ARABIC </w:instrText>
+                            </w:r>
+                            <w:r>
+                              <w:fldChar w:fldCharType="separate"/>
+                            </w:r>
+                            <w:r>
+                              <w:rPr>
+                                <w:noProof/>
+                              </w:rPr>
+                              <w:t>5</w:t>
+                            </w:r>
+                            <w:r>
+                              <w:fldChar w:fldCharType="end"/>
+                            </w:r>
+                            <w:r>
+                              <w:t xml:space="preserve"> </w:t>
+                            </w:r>
+                            <w:r>
+                              <w:t>results summarized</w:t>
+                            </w:r>
+                          </w:p>
+                        </w:txbxContent>
+                      </wps:txbx>
+                      <wps:bodyPr rot="0" spcFirstLastPara="0" vertOverflow="overflow" horzOverflow="overflow" vert="horz" wrap="square" lIns="0" tIns="0" rIns="0" bIns="0" numCol="1" spcCol="0" rtlCol="0" fromWordArt="0" anchor="t" anchorCtr="0" forceAA="0" compatLnSpc="1">
+                        <a:prstTxWarp prst="textNoShape">
+                          <a:avLst/>
+                        </a:prstTxWarp>
+                        <a:noAutofit/>
+                      </wps:bodyPr>
+                    </wps:wsp>
+                  </a:graphicData>
+                </a:graphic>
+                <wp14:sizeRelV relativeFrom="margin">
+                  <wp14:pctHeight>0</wp14:pctHeight>
+                </wp14:sizeRelV>
+              </wp:anchor>
+            </w:drawing>
+          </mc:Choice>
+          <mc:Fallback>
+            <w:pict>
+              <v:shape w14:anchorId="38A32265" id="Text Box 11" o:spid="_x0000_s1031" type="#_x0000_t202" style="position:absolute;margin-left:-.05pt;margin-top:9.95pt;width:473.75pt;height:16.55pt;z-index:251701248;visibility:visible;mso-wrap-style:square;mso-height-percent:0;mso-wrap-distance-left:9pt;mso-wrap-distance-top:0;mso-wrap-distance-right:9pt;mso-wrap-distance-bottom:0;mso-position-horizontal:absolute;mso-position-horizontal-relative:text;mso-position-vertical:absolute;mso-position-vertical-relative:text;mso-height-percent:0;mso-height-relative:margin;v-text-anchor:top" o:gfxdata="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" stroked="f">
+                <v:textbox inset="0,0,0,0">
+                  <w:txbxContent>
+                    <w:p>
+                      <w:pPr>
+                        <w:pStyle w:val="Caption"/>
+                        <w:rPr>
+                          <w:noProof/>
+                        </w:rPr>
+                      </w:pPr>
+                      <w:r>
+                        <w:t xml:space="preserve">Table </w:t>
+                      </w:r>
+                      <w:r>
+                        <w:fldChar w:fldCharType="begin"/>
+                      </w:r>
+                      <w:r>
+                        <w:instrText xml:space="preserve"> SEQ Table \* ARABIC </w:instrText>
+                      </w:r>
+                      <w:r>
+                        <w:fldChar w:fldCharType="separate"/>
+                      </w:r>
+                      <w:r>
+                        <w:rPr>
+                          <w:noProof/>
+                        </w:rPr>
+                        <w:t>5</w:t>
+                      </w:r>
+                      <w:r>
+                        <w:fldChar w:fldCharType="end"/>
+                      </w:r>
+                      <w:r>
+                        <w:t xml:space="preserve"> </w:t>
+                      </w:r>
+                      <w:r>
+                        <w:t>results summarized</w:t>
+                      </w:r>
+                    </w:p>
+                  </w:txbxContent>
+                </v:textbox>
+                <w10:wrap type="topAndBottom"/>
+              </v:shape>
+            </w:pict>
+          </mc:Fallback>
+        </mc:AlternateContent>
+      </w:r>
+    </w:p>
+    <w:p>
+      <w:pPr>
+        <w:pStyle w:val="Heading2"/>
+      </w:pPr>
+      <w:r>
+        <w:t>Discussion</w:t>
+      </w:r>
+    </w:p>
+    <w:p>
+      <w:r>
+        <w:t>The LPC analysis shows distinct characteristics for the two frames:</w:t>
+      </w:r>
+    </w:p>
+    <w:p>
+      <w:pPr>
+        <w:pStyle w:val="NormalWeb"/>
+        <w:numPr>
+          <w:ilvl w:val="0"/>
+          <w:numId w:val="11"/>
+        </w:numPr>
+      </w:pPr>
+      <w:r>
         <w:rPr>
           <w:b/>
-          <w:sz w:val="20"/>
-          <w:szCs w:val="20"/>
-        </w:rPr>
-      </w:pPr>
+          <w:bCs/>
+        </w:rPr>
+        <w:t>Frame 1</w:t>
+      </w:r>
+      <w:r>
+        <w:t>: The prediction error (</w:t>
+      </w:r>
+      <m:oMath>
+        <m:sSub>
+          <m:sSubPr>
+            <m:ctrlPr>
+              <w:rPr>
+                <w:rFonts w:ascii="Cambria Math" w:hAnsi="Cambria Math"/>
+                <w:i/>
+              </w:rPr>
+            </m:ctrlPr>
+          </m:sSubPr>
+          <m:e>
+            <m:r>
+              <w:rPr>
+                <w:rFonts w:ascii="Cambria Math" w:hAnsi="Cambria Math"/>
+              </w:rPr>
+              <m:t>E</m:t>
+            </m:r>
+          </m:e>
+          <m:sub>
+            <m:r>
+              <w:rPr>
+                <w:rFonts w:ascii="Cambria Math" w:hAnsi="Cambria Math"/>
+              </w:rPr>
+              <m:t>2</m:t>
+            </m:r>
+          </m:sub>
+        </m:sSub>
+        <m:r>
+          <m:rPr>
+            <m:sty m:val="p"/>
+          </m:rPr>
+          <w:rPr>
+            <w:rFonts w:ascii="Cambria Math" w:hAnsi="Cambria Math"/>
+          </w:rPr>
+          <m:t>≈</m:t>
+        </m:r>
+        <m:r>
+          <w:rPr>
+            <w:rFonts w:ascii="Cambria Math" w:hAnsi="Cambria Math"/>
+          </w:rPr>
+          <m:t>55.74</m:t>
+        </m:r>
+      </m:oMath>
+      <w:r>
+        <w:t xml:space="preserve">) is significantly higher than the first autocorrelation coefficient, </w:t>
+      </w:r>
+      <m:oMath>
+        <m:r>
+          <w:rPr>
+            <w:rFonts w:ascii="Cambria Math" w:hAnsi="Cambria Math"/>
+          </w:rPr>
+          <m:t>R</m:t>
+        </m:r>
+        <m:d>
+          <m:dPr>
+            <m:begChr m:val="["/>
+            <m:endChr m:val="]"/>
+            <m:ctrlPr>
+              <w:rPr>
+                <w:rFonts w:ascii="Cambria Math" w:hAnsi="Cambria Math"/>
+                <w:i/>
+              </w:rPr>
+            </m:ctrlPr>
+          </m:dPr>
+          <m:e>
+            <m:r>
+              <w:rPr>
+                <w:rFonts w:ascii="Cambria Math" w:hAnsi="Cambria Math"/>
+              </w:rPr>
+              <m:t>0</m:t>
+            </m:r>
+          </m:e>
+        </m:d>
+        <m:r>
+          <w:rPr>
+            <w:rFonts w:ascii="Cambria Math" w:hAnsi="Cambria Math"/>
+          </w:rPr>
+          <m:t>=38.0000</m:t>
+        </m:r>
+      </m:oMath>
+      <w:r>
+        <w:t xml:space="preserve"> (frame energy).</w:t>
+      </w:r>
+      <w:r>
+        <w:t xml:space="preserve">  </w:t>
+      </w:r>
+      <w:r>
+        <w:t xml:space="preserve">This suggests that the signal within Frame 1 is highly predictable, consistent with a segment that might be part of a steady, periodic, or "voiced" sound. The dominant coefficient is </w:t>
+      </w:r>
+      <m:oMath>
+        <m:sSub>
+          <m:sSubPr>
+            <m:ctrlPr>
+              <w:rPr>
+                <w:rFonts w:ascii="Cambria Math" w:hAnsi="Cambria Math"/>
+                <w:i/>
+              </w:rPr>
+            </m:ctrlPr>
+          </m:sSubPr>
+          <m:e>
+            <m:r>
+              <w:rPr>
+                <w:rFonts w:ascii="Cambria Math" w:hAnsi="Cambria Math"/>
+              </w:rPr>
+              <m:t>a</m:t>
+            </m:r>
+          </m:e>
+          <m:sub>
+            <m:r>
+              <w:rPr>
+                <w:rFonts w:ascii="Cambria Math" w:hAnsi="Cambria Math"/>
+              </w:rPr>
+              <m:t>2</m:t>
+            </m:r>
+          </m:sub>
+        </m:sSub>
+        <m:r>
+          <m:rPr>
+            <m:sty m:val="p"/>
+          </m:rPr>
+          <w:rPr>
+            <w:rFonts w:ascii="Cambria Math" w:hAnsi="Cambria Math"/>
+          </w:rPr>
+          <m:t>≈</m:t>
+        </m:r>
+        <m:r>
+          <w:rPr>
+            <w:rFonts w:ascii="Cambria Math" w:hAnsi="Cambria Math"/>
+          </w:rPr>
+          <m:t>-0.6733,</m:t>
+        </m:r>
+      </m:oMath>
+      <w:r>
+        <w:t xml:space="preserve"> which is strongly negative, indicating a significant correlation with the sample two steps back.</w:t>
+      </w:r>
     </w:p>
+    <w:p>
+      <w:pPr>
+        <w:pStyle w:val="NormalWeb"/>
+        <w:numPr>
+          <w:ilvl w:val="0"/>
+          <w:numId w:val="11"/>
+        </w:numPr>
+      </w:pPr>
+      <w:r>
+        <w:rPr>
+          <w:b/>
+          <w:bCs/>
+        </w:rPr>
+        <w:t>Frame 2:</w:t>
+      </w:r>
+      <w:r>
+        <w:t xml:space="preserve"> The prediction error (</w:t>
+      </w:r>
+      <w:r>
+        <w:t xml:space="preserve"> </w:t>
+      </w:r>
+      <m:oMath>
+        <m:sSub>
+          <m:sSubPr>
+            <m:ctrlPr>
+              <w:rPr>
+                <w:rFonts w:ascii="Cambria Math" w:hAnsi="Cambria Math"/>
+                <w:i/>
+              </w:rPr>
+            </m:ctrlPr>
+          </m:sSubPr>
+          <m:e>
+            <m:r>
+              <w:rPr>
+                <w:rFonts w:ascii="Cambria Math" w:hAnsi="Cambria Math"/>
+              </w:rPr>
+              <m:t>E</m:t>
+            </m:r>
+          </m:e>
+          <m:sub>
+            <m:r>
+              <w:rPr>
+                <w:rFonts w:ascii="Cambria Math" w:hAnsi="Cambria Math"/>
+              </w:rPr>
+              <m:t>2</m:t>
+            </m:r>
+          </m:sub>
+        </m:sSub>
+        <m:r>
+          <m:rPr>
+            <m:sty m:val="p"/>
+          </m:rPr>
+          <w:rPr>
+            <w:rFonts w:ascii="Cambria Math" w:hAnsi="Cambria Math"/>
+          </w:rPr>
+          <m:t>≈</m:t>
+        </m:r>
+        <m:r>
+          <w:rPr>
+            <w:rFonts w:ascii="Cambria Math" w:hAnsi="Cambria Math"/>
+          </w:rPr>
+          <m:t>53.46</m:t>
+        </m:r>
+      </m:oMath>
+      <w:r>
+        <w:t xml:space="preserve"> </w:t>
+      </w:r>
+      <w:r>
+        <w:t>) is also higher than its frame energy (</w:t>
+      </w:r>
+      <m:oMath>
+        <m:r>
+          <w:rPr>
+            <w:rFonts w:ascii="Cambria Math" w:hAnsi="Cambria Math"/>
+          </w:rPr>
+          <m:t>R</m:t>
+        </m:r>
+        <m:d>
+          <m:dPr>
+            <m:begChr m:val="["/>
+            <m:endChr m:val="]"/>
+            <m:ctrlPr>
+              <w:rPr>
+                <w:rFonts w:ascii="Cambria Math" w:hAnsi="Cambria Math"/>
+                <w:i/>
+              </w:rPr>
+            </m:ctrlPr>
+          </m:dPr>
+          <m:e>
+            <m:r>
+              <w:rPr>
+                <w:rFonts w:ascii="Cambria Math" w:hAnsi="Cambria Math"/>
+              </w:rPr>
+              <m:t>0</m:t>
+            </m:r>
+          </m:e>
+        </m:d>
+        <m:r>
+          <w:rPr>
+            <w:rFonts w:ascii="Cambria Math" w:hAnsi="Cambria Math"/>
+          </w:rPr>
+          <m:t xml:space="preserve">=51.0000 </m:t>
+        </m:r>
+      </m:oMath>
+      <w:r>
+        <w:t xml:space="preserve">). The coefficients </w:t>
+      </w:r>
+      <m:oMath>
+        <m:sSub>
+          <m:sSubPr>
+            <m:ctrlPr>
+              <w:rPr>
+                <w:rFonts w:ascii="Cambria Math" w:hAnsi="Cambria Math"/>
+                <w:i/>
+              </w:rPr>
+            </m:ctrlPr>
+          </m:sSubPr>
+          <m:e>
+            <m:r>
+              <w:rPr>
+                <w:rFonts w:ascii="Cambria Math" w:hAnsi="Cambria Math"/>
+              </w:rPr>
+              <m:t>a</m:t>
+            </m:r>
+          </m:e>
+          <m:sub>
+            <m:r>
+              <w:rPr>
+                <w:rFonts w:ascii="Cambria Math" w:hAnsi="Cambria Math"/>
+              </w:rPr>
+              <m:t>1</m:t>
+            </m:r>
+          </m:sub>
+        </m:sSub>
+      </m:oMath>
+      <w:r>
+        <w:t xml:space="preserve"> and </w:t>
+      </w:r>
+      <m:oMath>
+        <m:sSub>
+          <m:sSubPr>
+            <m:ctrlPr>
+              <w:rPr>
+                <w:rFonts w:ascii="Cambria Math" w:hAnsi="Cambria Math"/>
+                <w:i/>
+              </w:rPr>
+            </m:ctrlPr>
+          </m:sSubPr>
+          <m:e>
+            <m:r>
+              <w:rPr>
+                <w:rFonts w:ascii="Cambria Math" w:hAnsi="Cambria Math"/>
+              </w:rPr>
+              <m:t>a</m:t>
+            </m:r>
+          </m:e>
+          <m:sub>
+            <m:r>
+              <w:rPr>
+                <w:rFonts w:ascii="Cambria Math" w:hAnsi="Cambria Math"/>
+              </w:rPr>
+              <m:t>2</m:t>
+            </m:r>
+          </m:sub>
+        </m:sSub>
+      </m:oMath>
+      <w:r>
+        <w:t xml:space="preserve"> are smaller in magnitude compared to Frame 1. This frame exhibits less spectral structure than Frame 1, implying a weaker linear relationship with past samples, which is often characteristic of a transition or "unvoiced" segment.</w:t>
+      </w:r>
+    </w:p>
+    <w:p>
+      <w:r>
+        <w:t>The difference in the magnitude and sign of the LPC coefficients (</w:t>
+      </w:r>
+      <m:oMath>
+        <m:sSub>
+          <m:sSubPr>
+            <m:ctrlPr>
+              <w:rPr>
+                <w:rFonts w:ascii="Cambria Math" w:hAnsi="Cambria Math"/>
+                <w:i/>
+              </w:rPr>
+            </m:ctrlPr>
+          </m:sSubPr>
+          <m:e>
+            <m:r>
+              <w:rPr>
+                <w:rFonts w:ascii="Cambria Math" w:hAnsi="Cambria Math"/>
+              </w:rPr>
+              <m:t>a</m:t>
+            </m:r>
+          </m:e>
+          <m:sub>
+            <m:r>
+              <w:rPr>
+                <w:rFonts w:ascii="Cambria Math" w:hAnsi="Cambria Math"/>
+              </w:rPr>
+              <m:t>1</m:t>
+            </m:r>
+          </m:sub>
+        </m:sSub>
+        <m:r>
+          <w:rPr>
+            <w:rFonts w:ascii="Cambria Math" w:hAnsi="Cambria Math"/>
+          </w:rPr>
+          <m:t>,</m:t>
+        </m:r>
+        <m:sSub>
+          <m:sSubPr>
+            <m:ctrlPr>
+              <w:rPr>
+                <w:rFonts w:ascii="Cambria Math" w:hAnsi="Cambria Math"/>
+                <w:i/>
+              </w:rPr>
+            </m:ctrlPr>
+          </m:sSubPr>
+          <m:e>
+            <m:r>
+              <w:rPr>
+                <w:rFonts w:ascii="Cambria Math" w:hAnsi="Cambria Math"/>
+              </w:rPr>
+              <m:t>a</m:t>
+            </m:r>
+          </m:e>
+          <m:sub>
+            <m:r>
+              <w:rPr>
+                <w:rFonts w:ascii="Cambria Math" w:hAnsi="Cambria Math"/>
+              </w:rPr>
+              <m:t>2</m:t>
+            </m:r>
+          </m:sub>
+        </m:sSub>
+      </m:oMath>
+      <w:r>
+        <w:t xml:space="preserve">) between the two frames highlights the utility of short-time LPC analysis: different segments of a signal exhibit unique acoustic properties (e.g., voicing, formants), which are accurately represented by distinct sets of </w:t>
+      </w:r>
+      <m:oMath>
+        <m:sSub>
+          <m:sSubPr>
+            <m:ctrlPr>
+              <w:rPr>
+                <w:rFonts w:ascii="Cambria Math" w:hAnsi="Cambria Math"/>
+                <w:i/>
+              </w:rPr>
+            </m:ctrlPr>
+          </m:sSubPr>
+          <m:e>
+            <m:r>
+              <w:rPr>
+                <w:rFonts w:ascii="Cambria Math" w:hAnsi="Cambria Math"/>
+              </w:rPr>
+              <m:t>a</m:t>
+            </m:r>
+          </m:e>
+          <m:sub>
+            <m:r>
+              <w:rPr>
+                <w:rFonts w:ascii="Cambria Math" w:hAnsi="Cambria Math"/>
+              </w:rPr>
+              <m:t>k</m:t>
+            </m:r>
+          </m:sub>
+        </m:sSub>
+      </m:oMath>
+      <w:bookmarkStart w:id="33" w:name="_GoBack"/>
+      <w:bookmarkEnd w:id="33"/>
+      <w:r>
+        <w:t xml:space="preserve"> coefficients.</w:t>
+      </w:r>
+    </w:p>
+    <w:p/>
     <w:p>
       <w:pPr>
         <w:rPr>
@@ -10296,7 +12631,7 @@
                     <pic:cNvPicPr/>
                   </pic:nvPicPr>
                   <pic:blipFill rotWithShape="1">
-                    <a:blip r:embed="rId19" cstate="print">
+                    <a:blip r:embed="rId23" cstate="print">
                       <a:extLst>
                         <a:ext uri="{28A0092B-C50C-407E-A947-70E740481C1C}">
                           <a14:useLocalDpi xmlns:a14="http://schemas.microsoft.com/office/drawing/2010/main" val="0"/>
@@ -10495,7 +12830,7 @@
         </w:rPr>
         <w:t xml:space="preserve">"DSP-Speech-Processing Assignment," GitHub Repository. [Online]. Available: </w:t>
       </w:r>
-      <w:hyperlink r:id="rId20" w:anchor="dsp-speech-processing-assignment" w:history="1">
+      <w:hyperlink r:id="rId24" w:anchor="dsp-speech-processing-assignment" w:history="1">
         <w:r>
           <w:rPr>
             <w:color w:val="0000FF"/>
@@ -10770,7 +13105,7 @@
               <v:stroke joinstyle="miter"/>
               <v:path gradientshapeok="t" o:connecttype="rect"/>
             </v:shapetype>
-            <v:shape id="Textbox 4" o:spid="_x0000_s1031" type="#_x0000_t202" style="position:absolute;margin-left:540.7pt;margin-top:789.05pt;width:14.05pt;height:17.55pt;z-index:-251655168;visibility:visible;mso-wrap-style:square;mso-wrap-distance-left:0;mso-wrap-distance-top:0;mso-wrap-distance-right:0;mso-wrap-distance-bottom:0;mso-position-horizontal:absolute;mso-position-horizontal-relative:page;mso-position-vertical:absolute;mso-position-vertical-relative:page;v-text-anchor:top" o:gfxdata="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" filled="f" stroked="f">
+            <v:shape id="Textbox 4" o:spid="_x0000_s1034" type="#_x0000_t202" style="position:absolute;margin-left:540.7pt;margin-top:789.05pt;width:14.05pt;height:17.55pt;z-index:-251655168;visibility:visible;mso-wrap-style:square;mso-wrap-distance-left:0;mso-wrap-distance-top:0;mso-wrap-distance-right:0;mso-wrap-distance-bottom:0;mso-position-horizontal:absolute;mso-position-horizontal-relative:page;mso-position-vertical:absolute;mso-position-vertical-relative:page;v-text-anchor:top" o:gfxdata="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" filled="f" stroked="f">
               <v:textbox inset="0,0,0,0">
                 <w:txbxContent>
                   <w:p>
@@ -10966,7 +13301,7 @@
               <v:stroke joinstyle="miter"/>
               <v:path gradientshapeok="t" o:connecttype="rect"/>
             </v:shapetype>
-            <v:shape id="Text Box 218" o:spid="_x0000_s1029" type="#_x0000_t202" style="position:absolute;margin-left:33.05pt;margin-top:29.35pt;width:503.45pt;height:14.2pt;z-index:251664384;visibility:visible;mso-wrap-style:square;mso-width-percent:1000;mso-height-percent:0;mso-wrap-distance-left:9pt;mso-wrap-distance-top:0;mso-wrap-distance-right:9pt;mso-wrap-distance-bottom:0;mso-position-horizontal:absolute;mso-position-horizontal-relative:margin;mso-position-vertical:absolute;mso-position-vertical-relative:top-margin-area;mso-width-percent:1000;mso-height-percent:0;mso-width-relative:margin;mso-height-relative:page;v-text-anchor:middle" o:gfxdata="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" o:allowincell="f" filled="f" stroked="f">
+            <v:shape id="Text Box 218" o:spid="_x0000_s1032" type="#_x0000_t202" style="position:absolute;margin-left:33.05pt;margin-top:29.35pt;width:503.45pt;height:14.2pt;z-index:251664384;visibility:visible;mso-wrap-style:square;mso-width-percent:1000;mso-height-percent:0;mso-wrap-distance-left:9pt;mso-wrap-distance-top:0;mso-wrap-distance-right:9pt;mso-wrap-distance-bottom:0;mso-position-horizontal:absolute;mso-position-horizontal-relative:margin;mso-position-vertical:absolute;mso-position-vertical-relative:top-margin-area;mso-width-percent:1000;mso-height-percent:0;mso-width-relative:margin;mso-height-relative:page;v-text-anchor:middle" o:gfxdata="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" o:allowincell="f" filled="f" stroked="f">
               <v:textbox style="mso-fit-shape-to-text:t" inset=",0,,0">
                 <w:txbxContent>
                   <w:sdt>
@@ -11097,7 +13432,7 @@
         </mc:Choice>
         <mc:Fallback>
           <w:pict>
-            <v:shape w14:anchorId="59A45701" id="Text Box 219" o:spid="_x0000_s1030" type="#_x0000_t202" style="position:absolute;margin-left:25.5pt;margin-top:26.55pt;width:1in;height:13.45pt;z-index:251663360;visibility:visible;mso-wrap-style:square;mso-width-percent:1000;mso-height-percent:0;mso-wrap-distance-left:9pt;mso-wrap-distance-top:0;mso-wrap-distance-right:9pt;mso-wrap-distance-bottom:0;mso-position-horizontal:absolute;mso-position-horizontal-relative:page;mso-position-vertical:absolute;mso-position-vertical-relative:top-margin-area;mso-width-percent:1000;mso-height-percent:0;mso-width-relative:left-margin-area;mso-height-relative:page;v-text-anchor:middle" o:gfxdata="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" o:allowincell="f" fillcolor="#c00000" stroked="f">
+            <v:shape w14:anchorId="59A45701" id="Text Box 219" o:spid="_x0000_s1033" type="#_x0000_t202" style="position:absolute;margin-left:25.5pt;margin-top:26.55pt;width:1in;height:13.45pt;z-index:251663360;visibility:visible;mso-wrap-style:square;mso-width-percent:1000;mso-height-percent:0;mso-wrap-distance-left:9pt;mso-wrap-distance-top:0;mso-wrap-distance-right:9pt;mso-wrap-distance-bottom:0;mso-position-horizontal:absolute;mso-position-horizontal-relative:page;mso-position-vertical:absolute;mso-position-vertical-relative:top-margin-area;mso-width-percent:1000;mso-height-percent:0;mso-width-relative:left-margin-area;mso-height-relative:page;v-text-anchor:middle" o:gfxdata="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" o:allowincell="f" fillcolor="#c00000" stroked="f">
               <v:textbox style="mso-fit-shape-to-text:t" inset=",0,,0">
                 <w:txbxContent>
                   <w:p>
@@ -11259,6 +13594,163 @@
     </w:lvl>
   </w:abstractNum>
   <w:abstractNum w:abstractNumId="1" w15:restartNumberingAfterBreak="0">
+    <w:nsid w:val="08FD7C2C"/>
+    <w:multiLevelType w:val="multilevel"/>
+    <w:tmpl w:val="7584CBDA"/>
+    <w:lvl w:ilvl="0">
+      <w:start w:val="1"/>
+      <w:numFmt w:val="decimal"/>
+      <w:lvlText w:val="%1-"/>
+      <w:lvlJc w:val="right"/>
+      <w:pPr>
+        <w:tabs>
+          <w:tab w:val="num" w:pos="720"/>
+        </w:tabs>
+        <w:ind w:left="720" w:hanging="360"/>
+      </w:pPr>
+      <w:rPr>
+        <w:rFonts w:hint="default"/>
+        <w:b w:val="0"/>
+        <w:bCs w:val="0"/>
+        <w:i/>
+        <w:iCs/>
+        <w:spacing w:val="0"/>
+        <w:w w:val="99"/>
+        <w:sz w:val="20"/>
+        <w:szCs w:val="20"/>
+        <w:lang w:val="en-US" w:eastAsia="en-US" w:bidi="ar-SA"/>
+      </w:rPr>
+    </w:lvl>
+    <w:lvl w:ilvl="1" w:tentative="1">
+      <w:start w:val="1"/>
+      <w:numFmt w:val="bullet"/>
+      <w:lvlText w:val="o"/>
+      <w:lvlJc w:val="left"/>
+      <w:pPr>
+        <w:tabs>
+          <w:tab w:val="num" w:pos="1440"/>
+        </w:tabs>
+        <w:ind w:left="1440" w:hanging="360"/>
+      </w:pPr>
+      <w:rPr>
+        <w:rFonts w:ascii="Courier New" w:hAnsi="Courier New" w:hint="default"/>
+        <w:sz w:val="20"/>
+      </w:rPr>
+    </w:lvl>
+    <w:lvl w:ilvl="2" w:tentative="1">
+      <w:start w:val="1"/>
+      <w:numFmt w:val="bullet"/>
+      <w:lvlText w:val=""/>
+      <w:lvlJc w:val="left"/>
+      <w:pPr>
+        <w:tabs>
+          <w:tab w:val="num" w:pos="2160"/>
+        </w:tabs>
+        <w:ind w:left="2160" w:hanging="360"/>
+      </w:pPr>
+      <w:rPr>
+        <w:rFonts w:ascii="Wingdings" w:hAnsi="Wingdings" w:hint="default"/>
+        <w:sz w:val="20"/>
+      </w:rPr>
+    </w:lvl>
+    <w:lvl w:ilvl="3" w:tentative="1">
+      <w:start w:val="1"/>
+      <w:numFmt w:val="bullet"/>
+      <w:lvlText w:val=""/>
+      <w:lvlJc w:val="left"/>
+      <w:pPr>
+        <w:tabs>
+          <w:tab w:val="num" w:pos="2880"/>
+        </w:tabs>
+        <w:ind w:left="2880" w:hanging="360"/>
+      </w:pPr>
+      <w:rPr>
+        <w:rFonts w:ascii="Wingdings" w:hAnsi="Wingdings" w:hint="default"/>
+        <w:sz w:val="20"/>
+      </w:rPr>
+    </w:lvl>
+    <w:lvl w:ilvl="4" w:tentative="1">
+      <w:start w:val="1"/>
+      <w:numFmt w:val="bullet"/>
+      <w:lvlText w:val=""/>
+      <w:lvlJc w:val="left"/>
+      <w:pPr>
+        <w:tabs>
+          <w:tab w:val="num" w:pos="3600"/>
+        </w:tabs>
+        <w:ind w:left="3600" w:hanging="360"/>
+      </w:pPr>
+      <w:rPr>
+        <w:rFonts w:ascii="Wingdings" w:hAnsi="Wingdings" w:hint="default"/>
+        <w:sz w:val="20"/>
+      </w:rPr>
+    </w:lvl>
+    <w:lvl w:ilvl="5" w:tentative="1">
+      <w:start w:val="1"/>
+      <w:numFmt w:val="bullet"/>
+      <w:lvlText w:val=""/>
+      <w:lvlJc w:val="left"/>
+      <w:pPr>
+        <w:tabs>
+          <w:tab w:val="num" w:pos="4320"/>
+        </w:tabs>
+        <w:ind w:left="4320" w:hanging="360"/>
+      </w:pPr>
+      <w:rPr>
+        <w:rFonts w:ascii="Wingdings" w:hAnsi="Wingdings" w:hint="default"/>
+        <w:sz w:val="20"/>
+      </w:rPr>
+    </w:lvl>
+    <w:lvl w:ilvl="6" w:tentative="1">
+      <w:start w:val="1"/>
+      <w:numFmt w:val="bullet"/>
+      <w:lvlText w:val=""/>
+      <w:lvlJc w:val="left"/>
+      <w:pPr>
+        <w:tabs>
+          <w:tab w:val="num" w:pos="5040"/>
+        </w:tabs>
+        <w:ind w:left="5040" w:hanging="360"/>
+      </w:pPr>
+      <w:rPr>
+        <w:rFonts w:ascii="Wingdings" w:hAnsi="Wingdings" w:hint="default"/>
+        <w:sz w:val="20"/>
+      </w:rPr>
+    </w:lvl>
+    <w:lvl w:ilvl="7" w:tentative="1">
+      <w:start w:val="1"/>
+      <w:numFmt w:val="bullet"/>
+      <w:lvlText w:val=""/>
+      <w:lvlJc w:val="left"/>
+      <w:pPr>
+        <w:tabs>
+          <w:tab w:val="num" w:pos="5760"/>
+        </w:tabs>
+        <w:ind w:left="5760" w:hanging="360"/>
+      </w:pPr>
+      <w:rPr>
+        <w:rFonts w:ascii="Wingdings" w:hAnsi="Wingdings" w:hint="default"/>
+        <w:sz w:val="20"/>
+      </w:rPr>
+    </w:lvl>
+    <w:lvl w:ilvl="8" w:tentative="1">
+      <w:start w:val="1"/>
+      <w:numFmt w:val="bullet"/>
+      <w:lvlText w:val=""/>
+      <w:lvlJc w:val="left"/>
+      <w:pPr>
+        <w:tabs>
+          <w:tab w:val="num" w:pos="6480"/>
+        </w:tabs>
+        <w:ind w:left="6480" w:hanging="360"/>
+      </w:pPr>
+      <w:rPr>
+        <w:rFonts w:ascii="Wingdings" w:hAnsi="Wingdings" w:hint="default"/>
+        <w:sz w:val="20"/>
+      </w:rPr>
+    </w:lvl>
+  </w:abstractNum>
+  <w:abstractNum w:abstractNumId="2" w15:restartNumberingAfterBreak="0">
     <w:nsid w:val="1876270E"/>
     <w:multiLevelType w:val="hybridMultilevel"/>
     <w:tmpl w:val="470028DE"/>
@@ -11384,15 +13876,15 @@
       </w:rPr>
     </w:lvl>
   </w:abstractNum>
-  <w:abstractNum w:abstractNumId="2" w15:restartNumberingAfterBreak="0">
+  <w:abstractNum w:abstractNumId="3" w15:restartNumberingAfterBreak="0">
     <w:nsid w:val="3BED220F"/>
     <w:multiLevelType w:val="multilevel"/>
-    <w:tmpl w:val="889062B8"/>
+    <w:tmpl w:val="7584CBDA"/>
     <w:lvl w:ilvl="0">
       <w:start w:val="1"/>
-      <w:numFmt w:val="bullet"/>
-      <w:lvlText w:val=""/>
-      <w:lvlJc w:val="left"/>
+      <w:numFmt w:val="decimal"/>
+      <w:lvlText w:val="%1-"/>
+      <w:lvlJc w:val="right"/>
       <w:pPr>
         <w:tabs>
           <w:tab w:val="num" w:pos="720"/>
@@ -11400,8 +13892,16 @@
         <w:ind w:left="720" w:hanging="360"/>
       </w:pPr>
       <w:rPr>
-        <w:rFonts w:ascii="Symbol" w:hAnsi="Symbol" w:hint="default"/>
+        <w:rFonts w:hint="default"/>
+        <w:b w:val="0"/>
+        <w:bCs w:val="0"/>
+        <w:i/>
+        <w:iCs/>
+        <w:spacing w:val="0"/>
+        <w:w w:val="99"/>
         <w:sz w:val="20"/>
+        <w:szCs w:val="20"/>
+        <w:lang w:val="en-US" w:eastAsia="en-US" w:bidi="ar-SA"/>
       </w:rPr>
     </w:lvl>
     <w:lvl w:ilvl="1" w:tentative="1">
@@ -11533,7 +14033,7 @@
       </w:rPr>
     </w:lvl>
   </w:abstractNum>
-  <w:abstractNum w:abstractNumId="3" w15:restartNumberingAfterBreak="0">
+  <w:abstractNum w:abstractNumId="4" w15:restartNumberingAfterBreak="0">
     <w:nsid w:val="42783836"/>
     <w:multiLevelType w:val="hybridMultilevel"/>
     <w:tmpl w:val="7936902A"/>
@@ -11647,7 +14147,7 @@
       </w:rPr>
     </w:lvl>
   </w:abstractNum>
-  <w:abstractNum w:abstractNumId="4" w15:restartNumberingAfterBreak="0">
+  <w:abstractNum w:abstractNumId="5" w15:restartNumberingAfterBreak="0">
     <w:nsid w:val="5F6F68A2"/>
     <w:multiLevelType w:val="hybridMultilevel"/>
     <w:tmpl w:val="D0E20422"/>
@@ -11763,10 +14263,10 @@
     </w:lvl>
   </w:abstractNum>
   <w:num w:numId="1">
-    <w:abstractNumId w:val="4"/>
+    <w:abstractNumId w:val="5"/>
   </w:num>
   <w:num w:numId="2">
-    <w:abstractNumId w:val="4"/>
+    <w:abstractNumId w:val="5"/>
     <w:lvlOverride w:ilvl="0">
       <w:startOverride w:val="1"/>
     </w:lvlOverride>
@@ -11780,13 +14280,13 @@
     <w:lvlOverride w:ilvl="8"/>
   </w:num>
   <w:num w:numId="3">
-    <w:abstractNumId w:val="1"/>
+    <w:abstractNumId w:val="2"/>
   </w:num>
   <w:num w:numId="4">
-    <w:abstractNumId w:val="1"/>
+    <w:abstractNumId w:val="2"/>
   </w:num>
   <w:num w:numId="5">
-    <w:abstractNumId w:val="3"/>
+    <w:abstractNumId w:val="4"/>
     <w:lvlOverride w:ilvl="0">
       <w:startOverride w:val="1"/>
     </w:lvlOverride>
@@ -11803,16 +14303,25 @@
     <w:abstractNumId w:val="0"/>
   </w:num>
   <w:num w:numId="7">
-    <w:abstractNumId w:val="1"/>
+    <w:abstractNumId w:val="2"/>
     <w:lvlOverride w:ilvl="0">
       <w:startOverride w:val="1"/>
     </w:lvlOverride>
   </w:num>
   <w:num w:numId="8">
-    <w:abstractNumId w:val="1"/>
+    <w:abstractNumId w:val="2"/>
   </w:num>
   <w:num w:numId="9">
+    <w:abstractNumId w:val="3"/>
+  </w:num>
+  <w:num w:numId="10">
     <w:abstractNumId w:val="2"/>
+    <w:lvlOverride w:ilvl="0">
+      <w:startOverride w:val="1"/>
+    </w:lvlOverride>
+  </w:num>
+  <w:num w:numId="11">
+    <w:abstractNumId w:val="1"/>
   </w:num>
   <w:numIdMacAtCleanup w:val="9"/>
 </w:numbering>
@@ -12215,7 +14724,7 @@
   <w:style w:type="paragraph" w:default="1" w:styleId="Normal">
     <w:name w:val="Normal"/>
     <w:qFormat/>
-    <w:rsid w:val="004A5E0C"/>
+    <w:rsid w:val="004026EA"/>
     <w:pPr>
       <w:widowControl w:val="0"/>
       <w:autoSpaceDE w:val="0"/>
@@ -13626,7 +16135,7 @@
 </file>
 
 <file path=customXml/itemProps1.xml><?xml version="1.0" encoding="utf-8"?>
-<ds:datastoreItem xmlns:ds="http://schemas.openxmlformats.org/officeDocument/2006/customXml" ds:itemID="{D7BB82AA-2785-4870-983E-F86C1CD5818C}">
+<ds:datastoreItem xmlns:ds="http://schemas.openxmlformats.org/officeDocument/2006/customXml" ds:itemID="{1A405438-C424-43FB-8385-850647927361}">
   <ds:schemaRefs>
     <ds:schemaRef ds:uri="http://schemas.openxmlformats.org/officeDocument/2006/bibliography"/>
   </ds:schemaRefs>

</xml_diff>

<commit_message>
Finished Problem 4 coding
Now with the report 👍
</commit_message>
<xml_diff>
--- a/Docs/Yousef_Khaled_Omar_Mahmoud_Assigment1.docx
+++ b/Docs/Yousef_Khaled_Omar_Mahmoud_Assigment1.docx
@@ -7100,78 +7100,252 @@
       </w:pPr>
       <w:r>
         <w:rPr>
-          <w:i/>
-          <w:noProof/>
-        </w:rPr>
-        <w:drawing>
-          <wp:anchor distT="0" distB="0" distL="114300" distR="114300" simplePos="0" relativeHeight="251685888" behindDoc="0" locked="0" layoutInCell="1" allowOverlap="1" wp14:anchorId="6D367503" wp14:editId="359EF41C">
-            <wp:simplePos x="0" y="0"/>
-            <wp:positionH relativeFrom="margin">
-              <wp:align>center</wp:align>
-            </wp:positionH>
-            <wp:positionV relativeFrom="paragraph">
-              <wp:posOffset>532765</wp:posOffset>
-            </wp:positionV>
-            <wp:extent cx="3921760" cy="2697480"/>
-            <wp:effectExtent l="19050" t="19050" r="21590" b="26670"/>
-            <wp:wrapTopAndBottom/>
-            <wp:docPr id="284" name="Picture 284"/>
-            <wp:cNvGraphicFramePr>
-              <a:graphicFrameLocks xmlns:a="http://schemas.openxmlformats.org/drawingml/2006/main" noChangeAspect="1"/>
-            </wp:cNvGraphicFramePr>
-            <a:graphic xmlns:a="http://schemas.openxmlformats.org/drawingml/2006/main">
-              <a:graphicData uri="http://schemas.openxmlformats.org/drawingml/2006/picture">
-                <pic:pic xmlns:pic="http://schemas.openxmlformats.org/drawingml/2006/picture">
-                  <pic:nvPicPr>
-                    <pic:cNvPr id="282" name="problem1_time_domain.png"/>
-                    <pic:cNvPicPr/>
-                  </pic:nvPicPr>
-                  <pic:blipFill rotWithShape="1">
-                    <a:blip r:embed="rId23">
-                      <a:extLst>
-                        <a:ext uri="{28A0092B-C50C-407E-A947-70E740481C1C}">
-                          <a14:useLocalDpi xmlns:a14="http://schemas.microsoft.com/office/drawing/2010/main" val="0"/>
-                        </a:ext>
-                      </a:extLst>
-                    </a:blip>
-                    <a:srcRect l="6709" r="8385" b="2680"/>
-                    <a:stretch/>
-                  </pic:blipFill>
-                  <pic:spPr bwMode="auto">
-                    <a:xfrm>
-                      <a:off x="0" y="0"/>
-                      <a:ext cx="3921760" cy="2697480"/>
-                    </a:xfrm>
-                    <a:prstGeom prst="rect">
-                      <a:avLst/>
-                    </a:prstGeom>
-                    <a:ln w="9525" cap="flat" cmpd="sng" algn="ctr">
-                      <a:solidFill>
-                        <a:srgbClr val="4472C4"/>
-                      </a:solidFill>
-                      <a:prstDash val="solid"/>
-                      <a:round/>
-                      <a:headEnd type="none" w="med" len="med"/>
-                      <a:tailEnd type="none" w="med" len="med"/>
-                    </a:ln>
-                    <a:extLst>
-                      <a:ext uri="{53640926-AAD7-44D8-BBD7-CCE9431645EC}">
-                        <a14:shadowObscured xmlns:a14="http://schemas.microsoft.com/office/drawing/2010/main"/>
-                      </a:ext>
-                    </a:extLst>
-                  </pic:spPr>
-                </pic:pic>
-              </a:graphicData>
-            </a:graphic>
-            <wp14:sizeRelH relativeFrom="margin">
-              <wp14:pctWidth>0</wp14:pctWidth>
-            </wp14:sizeRelH>
-            <wp14:sizeRelV relativeFrom="margin">
-              <wp14:pctHeight>0</wp14:pctHeight>
-            </wp14:sizeRelV>
-          </wp:anchor>
-        </w:drawing>
-      </w:r>
+          <w:sz w:val="20"/>
+          <w:szCs w:val="20"/>
+        </w:rPr>
+        <w:t>The frequency response,</w:t>
+      </w:r>
+      <m:oMath>
+        <m:r>
+          <w:rPr>
+            <w:rFonts w:ascii="Cambria Math" w:hAnsi="Cambria Math"/>
+            <w:sz w:val="20"/>
+            <w:szCs w:val="20"/>
+          </w:rPr>
+          <m:t>W</m:t>
+        </m:r>
+        <m:d>
+          <m:dPr>
+            <m:ctrlPr>
+              <w:rPr>
+                <w:rFonts w:ascii="Cambria Math" w:hAnsi="Cambria Math"/>
+                <w:i/>
+                <w:sz w:val="20"/>
+                <w:szCs w:val="20"/>
+              </w:rPr>
+            </m:ctrlPr>
+          </m:dPr>
+          <m:e>
+            <m:r>
+              <w:rPr>
+                <w:rFonts w:ascii="Cambria Math" w:hAnsi="Cambria Math"/>
+                <w:sz w:val="20"/>
+                <w:szCs w:val="20"/>
+              </w:rPr>
+              <m:t>f</m:t>
+            </m:r>
+          </m:e>
+        </m:d>
+        <m:r>
+          <w:rPr>
+            <w:rFonts w:ascii="Cambria Math" w:hAnsi="Cambria Math"/>
+            <w:sz w:val="20"/>
+            <w:szCs w:val="20"/>
+          </w:rPr>
+          <m:t>,</m:t>
+        </m:r>
+      </m:oMath>
+      <w:r>
+        <w:rPr>
+          <w:sz w:val="20"/>
+          <w:szCs w:val="20"/>
+        </w:rPr>
+        <w:t xml:space="preserve"> is obtained by computing the Discrete-Time Fourier Transform (DTFT) of the time-domain window, typically approximated using the Fast Fourier Transform (FFT). The plots below show the log-magnitude spectrum, </w:t>
+      </w:r>
+      <m:oMath>
+        <m:r>
+          <w:rPr>
+            <w:rFonts w:ascii="Cambria Math" w:hAnsi="Cambria Math"/>
+            <w:sz w:val="20"/>
+            <w:szCs w:val="20"/>
+          </w:rPr>
+          <m:t>20</m:t>
+        </m:r>
+        <m:func>
+          <m:funcPr>
+            <m:ctrlPr>
+              <w:rPr>
+                <w:rFonts w:ascii="Cambria Math" w:hAnsi="Cambria Math"/>
+                <w:sz w:val="20"/>
+                <w:szCs w:val="20"/>
+              </w:rPr>
+            </m:ctrlPr>
+          </m:funcPr>
+          <m:fName>
+            <m:sSub>
+              <m:sSubPr>
+                <m:ctrlPr>
+                  <w:rPr>
+                    <w:rFonts w:ascii="Cambria Math" w:hAnsi="Cambria Math"/>
+                    <w:i/>
+                    <w:sz w:val="20"/>
+                    <w:szCs w:val="20"/>
+                  </w:rPr>
+                </m:ctrlPr>
+              </m:sSubPr>
+              <m:e>
+                <m:r>
+                  <m:rPr>
+                    <m:sty m:val="p"/>
+                  </m:rPr>
+                  <w:rPr>
+                    <w:rFonts w:ascii="Cambria Math" w:hAnsi="Cambria Math"/>
+                    <w:sz w:val="20"/>
+                    <w:szCs w:val="20"/>
+                  </w:rPr>
+                  <m:t>log</m:t>
+                </m:r>
+              </m:e>
+              <m:sub>
+                <m:r>
+                  <w:rPr>
+                    <w:rFonts w:ascii="Cambria Math" w:hAnsi="Cambria Math"/>
+                    <w:sz w:val="20"/>
+                    <w:szCs w:val="20"/>
+                  </w:rPr>
+                  <m:t>10</m:t>
+                </m:r>
+                <m:ctrlPr>
+                  <w:rPr>
+                    <w:rFonts w:ascii="Cambria Math" w:hAnsi="Cambria Math"/>
+                    <w:sz w:val="20"/>
+                    <w:szCs w:val="20"/>
+                  </w:rPr>
+                </m:ctrlPr>
+              </m:sub>
+            </m:sSub>
+            <m:ctrlPr>
+              <w:rPr>
+                <w:rFonts w:ascii="Cambria Math" w:hAnsi="Cambria Math"/>
+                <w:i/>
+                <w:sz w:val="20"/>
+                <w:szCs w:val="20"/>
+              </w:rPr>
+            </m:ctrlPr>
+          </m:fName>
+          <m:e>
+            <m:d>
+              <m:dPr>
+                <m:ctrlPr>
+                  <w:rPr>
+                    <w:rFonts w:ascii="Cambria Math" w:hAnsi="Cambria Math"/>
+                    <w:i/>
+                    <w:sz w:val="20"/>
+                    <w:szCs w:val="20"/>
+                  </w:rPr>
+                </m:ctrlPr>
+              </m:dPr>
+              <m:e>
+                <m:d>
+                  <m:dPr>
+                    <m:begChr m:val="|"/>
+                    <m:endChr m:val="|"/>
+                    <m:ctrlPr>
+                      <w:rPr>
+                        <w:rFonts w:ascii="Cambria Math" w:hAnsi="Cambria Math"/>
+                        <w:i/>
+                        <w:sz w:val="20"/>
+                        <w:szCs w:val="20"/>
+                      </w:rPr>
+                    </m:ctrlPr>
+                  </m:dPr>
+                  <m:e>
+                    <m:r>
+                      <w:rPr>
+                        <w:rFonts w:ascii="Cambria Math" w:hAnsi="Cambria Math"/>
+                        <w:sz w:val="20"/>
+                        <w:szCs w:val="20"/>
+                      </w:rPr>
+                      <m:t>W</m:t>
+                    </m:r>
+                    <m:d>
+                      <m:dPr>
+                        <m:ctrlPr>
+                          <w:rPr>
+                            <w:rFonts w:ascii="Cambria Math" w:hAnsi="Cambria Math"/>
+                            <w:i/>
+                            <w:sz w:val="20"/>
+                            <w:szCs w:val="20"/>
+                          </w:rPr>
+                        </m:ctrlPr>
+                      </m:dPr>
+                      <m:e>
+                        <m:r>
+                          <w:rPr>
+                            <w:rFonts w:ascii="Cambria Math" w:hAnsi="Cambria Math"/>
+                            <w:sz w:val="20"/>
+                            <w:szCs w:val="20"/>
+                          </w:rPr>
+                          <m:t>f</m:t>
+                        </m:r>
+                      </m:e>
+                    </m:d>
+                  </m:e>
+                </m:d>
+              </m:e>
+            </m:d>
+            <m:ctrlPr>
+              <w:rPr>
+                <w:rFonts w:ascii="Cambria Math" w:hAnsi="Cambria Math"/>
+                <w:i/>
+                <w:sz w:val="20"/>
+                <w:szCs w:val="20"/>
+              </w:rPr>
+            </m:ctrlPr>
+          </m:e>
+        </m:func>
+        <m:r>
+          <w:rPr>
+            <w:rFonts w:ascii="Cambria Math" w:hAnsi="Cambria Math"/>
+            <w:sz w:val="20"/>
+            <w:szCs w:val="20"/>
+          </w:rPr>
+          <m:t>,</m:t>
+        </m:r>
+      </m:oMath>
+      <w:r>
+        <w:rPr>
+          <w:sz w:val="20"/>
+          <w:szCs w:val="20"/>
+        </w:rPr>
+        <w:t xml:space="preserve"> normalized such that the maximum peak is </w:t>
+      </w:r>
+      <m:oMath>
+        <m:r>
+          <w:rPr>
+            <w:rFonts w:ascii="Cambria Math" w:hAnsi="Cambria Math"/>
+            <w:sz w:val="20"/>
+            <w:szCs w:val="20"/>
+          </w:rPr>
+          <m:t>0</m:t>
+        </m:r>
+        <m:r>
+          <m:rPr>
+            <m:nor/>
+          </m:rPr>
+          <w:rPr>
+            <w:rFonts w:ascii="Cambria Math" w:hAnsi="Cambria Math"/>
+            <w:sz w:val="20"/>
+            <w:szCs w:val="20"/>
+          </w:rPr>
+          <m:t xml:space="preserve"> dB</m:t>
+        </m:r>
+        <m:r>
+          <w:rPr>
+            <w:rFonts w:ascii="Cambria Math" w:hAnsi="Cambria Math"/>
+            <w:sz w:val="20"/>
+            <w:szCs w:val="20"/>
+          </w:rPr>
+          <m:t>.</m:t>
+        </m:r>
+      </m:oMath>
+    </w:p>
+    <w:p>
+      <w:pPr>
+        <w:rPr>
+          <w:iCs/>
+        </w:rPr>
+      </w:pPr>
       <w:r>
         <w:rPr>
           <w:noProof/>
@@ -7179,13 +7353,13 @@
         <mc:AlternateContent>
           <mc:Choice Requires="wps">
             <w:drawing>
-              <wp:anchor distT="0" distB="0" distL="114300" distR="114300" simplePos="0" relativeHeight="251687936" behindDoc="0" locked="0" layoutInCell="1" allowOverlap="1" wp14:anchorId="0AD37A31" wp14:editId="6F215D5A">
+              <wp:anchor distT="0" distB="0" distL="114300" distR="114300" simplePos="0" relativeHeight="251687936" behindDoc="0" locked="0" layoutInCell="1" allowOverlap="1" wp14:anchorId="0AD37A31" wp14:editId="773C2FE9">
                 <wp:simplePos x="0" y="0"/>
                 <wp:positionH relativeFrom="column">
                   <wp:posOffset>160020</wp:posOffset>
                 </wp:positionH>
                 <wp:positionV relativeFrom="paragraph">
-                  <wp:posOffset>3332480</wp:posOffset>
+                  <wp:posOffset>3051175</wp:posOffset>
                 </wp:positionV>
                 <wp:extent cx="5431155" cy="205740"/>
                 <wp:effectExtent l="0" t="0" r="0" b="3810"/>
@@ -7285,7 +7459,7 @@
           </mc:Choice>
           <mc:Fallback>
             <w:pict>
-              <v:shape w14:anchorId="0AD37A31" id="Text Box 285" o:spid="_x0000_s1027" type="#_x0000_t202" style="position:absolute;left:0;text-align:left;margin-left:12.6pt;margin-top:262.4pt;width:427.65pt;height:16.2pt;z-index:251687936;visibility:visible;mso-wrap-style:square;mso-height-percent:0;mso-wrap-distance-left:9pt;mso-wrap-distance-top:0;mso-wrap-distance-right:9pt;mso-wrap-distance-bottom:0;mso-position-horizontal:absolute;mso-position-horizontal-relative:text;mso-position-vertical:absolute;mso-position-vertical-relative:text;mso-height-percent:0;mso-height-relative:margin;v-text-anchor:top" o:gfxdata="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" stroked="f">
+              <v:shape w14:anchorId="0AD37A31" id="Text Box 285" o:spid="_x0000_s1027" type="#_x0000_t202" style="position:absolute;margin-left:12.6pt;margin-top:240.25pt;width:427.65pt;height:16.2pt;z-index:251687936;visibility:visible;mso-wrap-style:square;mso-height-percent:0;mso-wrap-distance-left:9pt;mso-wrap-distance-top:0;mso-wrap-distance-right:9pt;mso-wrap-distance-bottom:0;mso-position-horizontal:absolute;mso-position-horizontal-relative:text;mso-position-vertical:absolute;mso-position-vertical-relative:text;mso-height-percent:0;mso-height-relative:margin;v-text-anchor:top" o:gfxdata="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" stroked="f">
                 <v:textbox inset="0,0,0,0">
                   <w:txbxContent>
                     <w:p>
@@ -7351,252 +7525,78 @@
       </w:r>
       <w:r>
         <w:rPr>
-          <w:sz w:val="20"/>
-          <w:szCs w:val="20"/>
-        </w:rPr>
-        <w:t>The frequency response,</w:t>
-      </w:r>
-      <m:oMath>
-        <m:r>
-          <w:rPr>
-            <w:rFonts w:ascii="Cambria Math" w:hAnsi="Cambria Math"/>
-            <w:sz w:val="20"/>
-            <w:szCs w:val="20"/>
-          </w:rPr>
-          <m:t>W</m:t>
-        </m:r>
-        <m:d>
-          <m:dPr>
-            <m:ctrlPr>
-              <w:rPr>
-                <w:rFonts w:ascii="Cambria Math" w:hAnsi="Cambria Math"/>
-                <w:i/>
-                <w:sz w:val="20"/>
-                <w:szCs w:val="20"/>
-              </w:rPr>
-            </m:ctrlPr>
-          </m:dPr>
-          <m:e>
-            <m:r>
-              <w:rPr>
-                <w:rFonts w:ascii="Cambria Math" w:hAnsi="Cambria Math"/>
-                <w:sz w:val="20"/>
-                <w:szCs w:val="20"/>
-              </w:rPr>
-              <m:t>f</m:t>
-            </m:r>
-          </m:e>
-        </m:d>
-        <m:r>
-          <w:rPr>
-            <w:rFonts w:ascii="Cambria Math" w:hAnsi="Cambria Math"/>
-            <w:sz w:val="20"/>
-            <w:szCs w:val="20"/>
-          </w:rPr>
-          <m:t>,</m:t>
-        </m:r>
-      </m:oMath>
-      <w:r>
-        <w:rPr>
-          <w:sz w:val="20"/>
-          <w:szCs w:val="20"/>
-        </w:rPr>
-        <w:t xml:space="preserve"> is obtained by computing the Discrete-Time Fourier Transform (DTFT) of the time-domain window, typically approximated using the Fast Fourier Transform (FFT). The plots below show the log-magnitude spectrum, </w:t>
-      </w:r>
-      <m:oMath>
-        <m:r>
-          <w:rPr>
-            <w:rFonts w:ascii="Cambria Math" w:hAnsi="Cambria Math"/>
-            <w:sz w:val="20"/>
-            <w:szCs w:val="20"/>
-          </w:rPr>
-          <m:t>20</m:t>
-        </m:r>
-        <m:func>
-          <m:funcPr>
-            <m:ctrlPr>
-              <w:rPr>
-                <w:rFonts w:ascii="Cambria Math" w:hAnsi="Cambria Math"/>
-                <w:sz w:val="20"/>
-                <w:szCs w:val="20"/>
-              </w:rPr>
-            </m:ctrlPr>
-          </m:funcPr>
-          <m:fName>
-            <m:sSub>
-              <m:sSubPr>
-                <m:ctrlPr>
-                  <w:rPr>
-                    <w:rFonts w:ascii="Cambria Math" w:hAnsi="Cambria Math"/>
-                    <w:i/>
-                    <w:sz w:val="20"/>
-                    <w:szCs w:val="20"/>
-                  </w:rPr>
-                </m:ctrlPr>
-              </m:sSubPr>
-              <m:e>
-                <m:r>
-                  <m:rPr>
-                    <m:sty m:val="p"/>
-                  </m:rPr>
-                  <w:rPr>
-                    <w:rFonts w:ascii="Cambria Math" w:hAnsi="Cambria Math"/>
-                    <w:sz w:val="20"/>
-                    <w:szCs w:val="20"/>
-                  </w:rPr>
-                  <m:t>log</m:t>
-                </m:r>
-              </m:e>
-              <m:sub>
-                <m:r>
-                  <w:rPr>
-                    <w:rFonts w:ascii="Cambria Math" w:hAnsi="Cambria Math"/>
-                    <w:sz w:val="20"/>
-                    <w:szCs w:val="20"/>
-                  </w:rPr>
-                  <m:t>10</m:t>
-                </m:r>
-                <m:ctrlPr>
-                  <w:rPr>
-                    <w:rFonts w:ascii="Cambria Math" w:hAnsi="Cambria Math"/>
-                    <w:sz w:val="20"/>
-                    <w:szCs w:val="20"/>
-                  </w:rPr>
-                </m:ctrlPr>
-              </m:sub>
-            </m:sSub>
-            <m:ctrlPr>
-              <w:rPr>
-                <w:rFonts w:ascii="Cambria Math" w:hAnsi="Cambria Math"/>
-                <w:i/>
-                <w:sz w:val="20"/>
-                <w:szCs w:val="20"/>
-              </w:rPr>
-            </m:ctrlPr>
-          </m:fName>
-          <m:e>
-            <m:d>
-              <m:dPr>
-                <m:ctrlPr>
-                  <w:rPr>
-                    <w:rFonts w:ascii="Cambria Math" w:hAnsi="Cambria Math"/>
-                    <w:i/>
-                    <w:sz w:val="20"/>
-                    <w:szCs w:val="20"/>
-                  </w:rPr>
-                </m:ctrlPr>
-              </m:dPr>
-              <m:e>
-                <m:d>
-                  <m:dPr>
-                    <m:begChr m:val="|"/>
-                    <m:endChr m:val="|"/>
-                    <m:ctrlPr>
-                      <w:rPr>
-                        <w:rFonts w:ascii="Cambria Math" w:hAnsi="Cambria Math"/>
-                        <w:i/>
-                        <w:sz w:val="20"/>
-                        <w:szCs w:val="20"/>
-                      </w:rPr>
-                    </m:ctrlPr>
-                  </m:dPr>
-                  <m:e>
-                    <m:r>
-                      <w:rPr>
-                        <w:rFonts w:ascii="Cambria Math" w:hAnsi="Cambria Math"/>
-                        <w:sz w:val="20"/>
-                        <w:szCs w:val="20"/>
-                      </w:rPr>
-                      <m:t>W</m:t>
-                    </m:r>
-                    <m:d>
-                      <m:dPr>
-                        <m:ctrlPr>
-                          <w:rPr>
-                            <w:rFonts w:ascii="Cambria Math" w:hAnsi="Cambria Math"/>
-                            <w:i/>
-                            <w:sz w:val="20"/>
-                            <w:szCs w:val="20"/>
-                          </w:rPr>
-                        </m:ctrlPr>
-                      </m:dPr>
-                      <m:e>
-                        <m:r>
-                          <w:rPr>
-                            <w:rFonts w:ascii="Cambria Math" w:hAnsi="Cambria Math"/>
-                            <w:sz w:val="20"/>
-                            <w:szCs w:val="20"/>
-                          </w:rPr>
-                          <m:t>f</m:t>
-                        </m:r>
-                      </m:e>
-                    </m:d>
-                  </m:e>
-                </m:d>
-              </m:e>
-            </m:d>
-            <m:ctrlPr>
-              <w:rPr>
-                <w:rFonts w:ascii="Cambria Math" w:hAnsi="Cambria Math"/>
-                <w:i/>
-                <w:sz w:val="20"/>
-                <w:szCs w:val="20"/>
-              </w:rPr>
-            </m:ctrlPr>
-          </m:e>
-        </m:func>
-        <m:r>
-          <w:rPr>
-            <w:rFonts w:ascii="Cambria Math" w:hAnsi="Cambria Math"/>
-            <w:sz w:val="20"/>
-            <w:szCs w:val="20"/>
-          </w:rPr>
-          <m:t>,</m:t>
-        </m:r>
-      </m:oMath>
-      <w:r>
-        <w:rPr>
-          <w:sz w:val="20"/>
-          <w:szCs w:val="20"/>
-        </w:rPr>
-        <w:t xml:space="preserve"> normalized such that the maximum peak is </w:t>
-      </w:r>
-      <m:oMath>
-        <m:r>
-          <w:rPr>
-            <w:rFonts w:ascii="Cambria Math" w:hAnsi="Cambria Math"/>
-            <w:sz w:val="20"/>
-            <w:szCs w:val="20"/>
-          </w:rPr>
-          <m:t>0</m:t>
-        </m:r>
-        <m:r>
-          <m:rPr>
-            <m:nor/>
-          </m:rPr>
-          <w:rPr>
-            <w:rFonts w:ascii="Cambria Math" w:hAnsi="Cambria Math"/>
-            <w:sz w:val="20"/>
-            <w:szCs w:val="20"/>
-          </w:rPr>
-          <m:t xml:space="preserve"> dB</m:t>
-        </m:r>
-        <m:r>
-          <w:rPr>
-            <w:rFonts w:ascii="Cambria Math" w:hAnsi="Cambria Math"/>
-            <w:sz w:val="20"/>
-            <w:szCs w:val="20"/>
-          </w:rPr>
-          <m:t>.</m:t>
-        </m:r>
-      </m:oMath>
-    </w:p>
-    <w:p>
-      <w:pPr>
-        <w:rPr>
-          <w:iCs/>
-        </w:rPr>
-      </w:pPr>
+          <w:i/>
+          <w:noProof/>
+        </w:rPr>
+        <w:drawing>
+          <wp:anchor distT="0" distB="0" distL="114300" distR="114300" simplePos="0" relativeHeight="251685888" behindDoc="0" locked="0" layoutInCell="1" allowOverlap="1" wp14:anchorId="6D367503" wp14:editId="545A6D05">
+            <wp:simplePos x="0" y="0"/>
+            <wp:positionH relativeFrom="margin">
+              <wp:align>center</wp:align>
+            </wp:positionH>
+            <wp:positionV relativeFrom="paragraph">
+              <wp:posOffset>586740</wp:posOffset>
+            </wp:positionV>
+            <wp:extent cx="4358640" cy="2428240"/>
+            <wp:effectExtent l="19050" t="19050" r="22860" b="10160"/>
+            <wp:wrapTopAndBottom/>
+            <wp:docPr id="284" name="Picture 284"/>
+            <wp:cNvGraphicFramePr>
+              <a:graphicFrameLocks xmlns:a="http://schemas.openxmlformats.org/drawingml/2006/main" noChangeAspect="1"/>
+            </wp:cNvGraphicFramePr>
+            <a:graphic xmlns:a="http://schemas.openxmlformats.org/drawingml/2006/main">
+              <a:graphicData uri="http://schemas.openxmlformats.org/drawingml/2006/picture">
+                <pic:pic xmlns:pic="http://schemas.openxmlformats.org/drawingml/2006/picture">
+                  <pic:nvPicPr>
+                    <pic:cNvPr id="282" name="problem1_time_domain.png"/>
+                    <pic:cNvPicPr/>
+                  </pic:nvPicPr>
+                  <pic:blipFill rotWithShape="1">
+                    <a:blip r:embed="rId23">
+                      <a:extLst>
+                        <a:ext uri="{28A0092B-C50C-407E-A947-70E740481C1C}">
+                          <a14:useLocalDpi xmlns:a14="http://schemas.microsoft.com/office/drawing/2010/main" val="0"/>
+                        </a:ext>
+                      </a:extLst>
+                    </a:blip>
+                    <a:srcRect l="7513" r="8808" b="3266"/>
+                    <a:stretch/>
+                  </pic:blipFill>
+                  <pic:spPr bwMode="auto">
+                    <a:xfrm>
+                      <a:off x="0" y="0"/>
+                      <a:ext cx="4358640" cy="2428240"/>
+                    </a:xfrm>
+                    <a:prstGeom prst="rect">
+                      <a:avLst/>
+                    </a:prstGeom>
+                    <a:ln w="9525" cap="flat" cmpd="sng" algn="ctr">
+                      <a:solidFill>
+                        <a:srgbClr val="4472C4"/>
+                      </a:solidFill>
+                      <a:prstDash val="solid"/>
+                      <a:round/>
+                      <a:headEnd type="none" w="med" len="med"/>
+                      <a:tailEnd type="none" w="med" len="med"/>
+                    </a:ln>
+                    <a:extLst>
+                      <a:ext uri="{53640926-AAD7-44D8-BBD7-CCE9431645EC}">
+                        <a14:shadowObscured xmlns:a14="http://schemas.microsoft.com/office/drawing/2010/main"/>
+                      </a:ext>
+                    </a:extLst>
+                  </pic:spPr>
+                </pic:pic>
+              </a:graphicData>
+            </a:graphic>
+            <wp14:sizeRelH relativeFrom="margin">
+              <wp14:pctWidth>0</wp14:pctWidth>
+            </wp14:sizeRelH>
+            <wp14:sizeRelV relativeFrom="margin">
+              <wp14:pctHeight>0</wp14:pctHeight>
+            </wp14:sizeRelV>
+          </wp:anchor>
+        </w:drawing>
+      </w:r>
       <w:r>
         <w:rPr>
           <w:iCs/>
@@ -7724,7 +7724,14 @@
                   </w:rPr>
                 </m:ctrlPr>
               </m:sSubPr>
-              <m:e/>
+              <m:e>
+                <m:r>
+                  <w:rPr>
+                    <w:rFonts w:ascii="Cambria Math" w:hAnsi="Cambria Math"/>
+                  </w:rPr>
+                  <m:t>F</m:t>
+                </m:r>
+              </m:e>
               <m:sub>
                 <m:r>
                   <m:rPr>
@@ -7810,7 +7817,16 @@
           <w:rPr>
             <w:rFonts w:ascii="Cambria Math" w:hAnsi="Cambria Math"/>
           </w:rPr>
-          <m:t>-80</m:t>
+          <m:t>-</m:t>
+        </m:r>
+        <m:r>
+          <m:rPr>
+            <m:sty m:val="p"/>
+          </m:rPr>
+          <w:rPr>
+            <w:rFonts w:ascii="Cambria Math" w:hAnsi="Cambria Math"/>
+          </w:rPr>
+          <m:t>400</m:t>
         </m:r>
         <m:r>
           <m:rPr>
@@ -7825,17 +7841,17 @@
       <w:r>
         <w:t xml:space="preserve"> for visualization clarity.</w:t>
       </w:r>
-      <w:bookmarkStart w:id="22" w:name="_GoBack"/>
-      <w:bookmarkEnd w:id="22"/>
     </w:p>
     <w:p>
       <w:pPr>
         <w:pStyle w:val="Heading2"/>
       </w:pPr>
-      <w:bookmarkStart w:id="23" w:name="_Toc214572712"/>
+      <w:bookmarkStart w:id="22" w:name="_Toc214572712"/>
       <w:r>
         <w:t>Discussion and Comments</w:t>
       </w:r>
+      <w:bookmarkStart w:id="23" w:name="_GoBack"/>
+      <w:bookmarkEnd w:id="22"/>
       <w:bookmarkEnd w:id="23"/>
     </w:p>
     <w:p>
@@ -7858,11 +7874,7 @@
         <w:t>spectral leakage</w:t>
       </w:r>
       <w:r>
-        <w:t xml:space="preserve"> by smoothly forcing the signal to zero at the frame boundaries. The analysis of the windows in the frequency domain </w:t>
-      </w:r>
-      <w:r>
-        <w:lastRenderedPageBreak/>
-        <w:t xml:space="preserve">reveals the critical trade-off between </w:t>
+        <w:t xml:space="preserve"> by smoothly forcing the signal to zero at the frame boundaries. The analysis of the windows in the frequency domain reveals the critical trade-off between </w:t>
       </w:r>
       <w:r>
         <w:rPr>
@@ -7891,6 +7903,7 @@
       </w:pPr>
       <w:bookmarkStart w:id="24" w:name="_Toc214572738"/>
       <w:r>
+        <w:lastRenderedPageBreak/>
         <w:t xml:space="preserve">Table </w:t>
       </w:r>
       <w:r>
@@ -9345,7 +9358,6 @@
       </w:pPr>
       <w:bookmarkStart w:id="28" w:name="_Toc214572716"/>
       <w:r>
-        <w:lastRenderedPageBreak/>
         <w:t>Linear Predictive Coding Analysis based on Given Autocorrelation Data</w:t>
       </w:r>
       <w:bookmarkEnd w:id="28"/>
@@ -9356,6 +9368,7 @@
       </w:pPr>
       <w:bookmarkStart w:id="29" w:name="_Toc214572717"/>
       <w:r>
+        <w:lastRenderedPageBreak/>
         <w:t>Methodology: Solving the Yule-Walker Equations</w:t>
       </w:r>
       <w:bookmarkEnd w:id="29"/>
@@ -11098,7 +11111,6 @@
     <w:p/>
     <w:p>
       <w:r>
-        <w:lastRenderedPageBreak/>
         <w:t xml:space="preserve">As shown in Table </w:t>
       </w:r>
       <w:r>
@@ -11120,6 +11132,7 @@
           <w:b w:val="0"/>
           <w:noProof/>
         </w:rPr>
+        <w:lastRenderedPageBreak/>
         <w:drawing>
           <wp:anchor distT="0" distB="0" distL="114300" distR="114300" simplePos="0" relativeHeight="251692032" behindDoc="0" locked="0" layoutInCell="1" allowOverlap="1" wp14:anchorId="7BB24CB8" wp14:editId="1A03FA27">
             <wp:simplePos x="0" y="0"/>
@@ -19753,7 +19766,7 @@
 </file>
 
 <file path=customXml/itemProps1.xml><?xml version="1.0" encoding="utf-8"?>
-<ds:datastoreItem xmlns:ds="http://schemas.openxmlformats.org/officeDocument/2006/customXml" ds:itemID="{560FFA31-AAC1-49A3-A0CF-B52B6A66A90D}">
+<ds:datastoreItem xmlns:ds="http://schemas.openxmlformats.org/officeDocument/2006/customXml" ds:itemID="{A2D989E3-853C-4F6C-9EDA-DED716781487}">
   <ds:schemaRefs>
     <ds:schemaRef ds:uri="http://schemas.openxmlformats.org/officeDocument/2006/bibliography"/>
   </ds:schemaRefs>

</xml_diff>